<commit_message>
H.Tâm: Cập nhật vì kết quả có sai sót..
</commit_message>
<xml_diff>
--- a/Docs/NguyenHoangTam_b6/NguyenHoangTam_b5.docx
+++ b/Docs/NguyenHoangTam_b6/NguyenHoangTam_b5.docx
@@ -1693,7 +1693,6 @@
           <w:rFonts w:asciiTheme="majorHAnsi" w:hAnsiTheme="majorHAnsi" w:cstheme="majorHAnsi"/>
           <w:sz w:val="26"/>
           <w:szCs w:val="26"/>
-          <w:lang w:val="en-US"/>
         </w:rPr>
       </w:pPr>
       <w:r>
@@ -1709,7 +1708,6 @@
           <w:rFonts w:asciiTheme="majorHAnsi" w:hAnsiTheme="majorHAnsi" w:cstheme="majorHAnsi"/>
           <w:sz w:val="26"/>
           <w:szCs w:val="26"/>
-          <w:lang w:val="en-US"/>
         </w:rPr>
         <w:t>C</w:t>
       </w:r>
@@ -1726,7 +1724,6 @@
           <w:rFonts w:asciiTheme="majorHAnsi" w:hAnsiTheme="majorHAnsi" w:cstheme="majorHAnsi"/>
           <w:sz w:val="26"/>
           <w:szCs w:val="26"/>
-          <w:lang w:val="en-US"/>
         </w:rPr>
         <w:t>192</w:t>
       </w:r>
@@ -1743,7 +1740,6 @@
           <w:rFonts w:asciiTheme="majorHAnsi" w:hAnsiTheme="majorHAnsi" w:cstheme="majorHAnsi"/>
           <w:sz w:val="26"/>
           <w:szCs w:val="26"/>
-          <w:lang w:val="en-US"/>
         </w:rPr>
         <w:t>223</w:t>
       </w:r>
@@ -1795,7 +1791,6 @@
           <w:rFonts w:asciiTheme="majorHAnsi" w:hAnsiTheme="majorHAnsi" w:cstheme="majorHAnsi"/>
           <w:sz w:val="26"/>
           <w:szCs w:val="26"/>
-          <w:lang w:val="en-US"/>
         </w:rPr>
         <w:t>C</w:t>
       </w:r>
@@ -1812,7 +1807,6 @@
           <w:rFonts w:asciiTheme="majorHAnsi" w:hAnsiTheme="majorHAnsi" w:cstheme="majorHAnsi"/>
           <w:sz w:val="26"/>
           <w:szCs w:val="26"/>
-          <w:lang w:val="en-US"/>
         </w:rPr>
         <w:t>255</w:t>
       </w:r>
@@ -1829,7 +1823,6 @@
           <w:rFonts w:asciiTheme="majorHAnsi" w:hAnsiTheme="majorHAnsi" w:cstheme="majorHAnsi"/>
           <w:sz w:val="26"/>
           <w:szCs w:val="26"/>
-          <w:lang w:val="en-US"/>
         </w:rPr>
         <w:t>255</w:t>
       </w:r>
@@ -2669,15 +2662,13 @@
           <w:rFonts w:asciiTheme="majorHAnsi" w:hAnsiTheme="majorHAnsi" w:cstheme="majorHAnsi"/>
           <w:sz w:val="26"/>
           <w:szCs w:val="26"/>
-          <w:lang w:val="en-US"/>
-        </w:rPr>
-      </w:pPr>
-      <w:r>
-        <w:rPr>
-          <w:rFonts w:asciiTheme="majorHAnsi" w:hAnsiTheme="majorHAnsi" w:cstheme="majorHAnsi"/>
-          <w:sz w:val="26"/>
-          <w:szCs w:val="26"/>
-          <w:lang w:val="en-US"/>
+        </w:rPr>
+      </w:pPr>
+      <w:r>
+        <w:rPr>
+          <w:rFonts w:asciiTheme="majorHAnsi" w:hAnsiTheme="majorHAnsi" w:cstheme="majorHAnsi"/>
+          <w:sz w:val="26"/>
+          <w:szCs w:val="26"/>
         </w:rPr>
         <w:t xml:space="preserve">11000000 </w:t>
       </w:r>
@@ -2694,7 +2685,6 @@
           <w:rFonts w:asciiTheme="majorHAnsi" w:hAnsiTheme="majorHAnsi" w:cstheme="majorHAnsi"/>
           <w:sz w:val="26"/>
           <w:szCs w:val="26"/>
-          <w:lang w:val="en-US"/>
         </w:rPr>
         <w:t xml:space="preserve">10101000 </w:t>
       </w:r>
@@ -2711,7 +2701,6 @@
           <w:rFonts w:asciiTheme="majorHAnsi" w:hAnsiTheme="majorHAnsi" w:cstheme="majorHAnsi"/>
           <w:sz w:val="26"/>
           <w:szCs w:val="26"/>
-          <w:lang w:val="en-US"/>
         </w:rPr>
         <w:t xml:space="preserve">01100100 </w:t>
       </w:r>
@@ -2728,7 +2717,6 @@
           <w:rFonts w:asciiTheme="majorHAnsi" w:hAnsiTheme="majorHAnsi" w:cstheme="majorHAnsi"/>
           <w:sz w:val="26"/>
           <w:szCs w:val="26"/>
-          <w:lang w:val="en-US"/>
         </w:rPr>
         <w:t xml:space="preserve">00000000 </w:t>
       </w:r>
@@ -2745,7 +2733,6 @@
           <w:rFonts w:asciiTheme="majorHAnsi" w:hAnsiTheme="majorHAnsi" w:cstheme="majorHAnsi"/>
           <w:sz w:val="26"/>
           <w:szCs w:val="26"/>
-          <w:lang w:val="en-US"/>
         </w:rPr>
         <w:t>192.168.100.0</w:t>
       </w:r>
@@ -2798,7 +2785,6 @@
           <w:rFonts w:asciiTheme="majorHAnsi" w:hAnsiTheme="majorHAnsi" w:cstheme="majorHAnsi"/>
           <w:sz w:val="26"/>
           <w:szCs w:val="26"/>
-          <w:lang w:val="en-US"/>
         </w:rPr>
         <w:t>1</w:t>
       </w:r>
@@ -2815,7 +2801,6 @@
           <w:rFonts w:asciiTheme="majorHAnsi" w:hAnsiTheme="majorHAnsi" w:cstheme="majorHAnsi"/>
           <w:sz w:val="26"/>
           <w:szCs w:val="26"/>
-          <w:lang w:val="en-US"/>
         </w:rPr>
         <w:t>C</w:t>
       </w:r>
@@ -2832,7 +2817,6 @@
           <w:rFonts w:asciiTheme="majorHAnsi" w:hAnsiTheme="majorHAnsi" w:cstheme="majorHAnsi"/>
           <w:sz w:val="26"/>
           <w:szCs w:val="26"/>
-          <w:lang w:val="en-US"/>
         </w:rPr>
         <w:t>24</w:t>
       </w:r>
@@ -2849,7 +2833,6 @@
           <w:rFonts w:asciiTheme="majorHAnsi" w:hAnsiTheme="majorHAnsi" w:cstheme="majorHAnsi"/>
           <w:sz w:val="26"/>
           <w:szCs w:val="26"/>
-          <w:lang w:val="en-US"/>
         </w:rPr>
         <w:t>25</w:t>
       </w:r>
@@ -2866,7 +2849,6 @@
           <w:rFonts w:asciiTheme="majorHAnsi" w:hAnsiTheme="majorHAnsi" w:cstheme="majorHAnsi"/>
           <w:sz w:val="26"/>
           <w:szCs w:val="26"/>
-          <w:lang w:val="en-US"/>
         </w:rPr>
         <w:t>25</w:t>
       </w:r>
@@ -2883,7 +2865,6 @@
           <w:rFonts w:asciiTheme="majorHAnsi" w:hAnsiTheme="majorHAnsi" w:cstheme="majorHAnsi"/>
           <w:sz w:val="26"/>
           <w:szCs w:val="26"/>
-          <w:lang w:val="en-US"/>
         </w:rPr>
         <w:t xml:space="preserve"> 24</w:t>
       </w:r>
@@ -2900,7 +2881,6 @@
           <w:rFonts w:asciiTheme="majorHAnsi" w:hAnsiTheme="majorHAnsi" w:cstheme="majorHAnsi"/>
           <w:sz w:val="26"/>
           <w:szCs w:val="26"/>
-          <w:lang w:val="en-US"/>
         </w:rPr>
         <w:t>1</w:t>
       </w:r>
@@ -3185,7 +3165,6 @@
           <w:rFonts w:asciiTheme="majorHAnsi" w:hAnsiTheme="majorHAnsi" w:cstheme="majorHAnsi"/>
           <w:sz w:val="26"/>
           <w:szCs w:val="26"/>
-          <w:lang w:val="en-US"/>
         </w:rPr>
         <w:t>192.168.100.X</w:t>
       </w:r>
@@ -4044,187 +4023,181 @@
           <w:rFonts w:asciiTheme="majorHAnsi" w:hAnsiTheme="majorHAnsi" w:cstheme="majorHAnsi"/>
           <w:sz w:val="26"/>
           <w:szCs w:val="26"/>
+        </w:rPr>
+      </w:pPr>
+      <w:r>
+        <w:rPr>
+          <w:rFonts w:asciiTheme="majorHAnsi" w:hAnsiTheme="majorHAnsi" w:cstheme="majorHAnsi"/>
+          <w:sz w:val="26"/>
+          <w:szCs w:val="26"/>
+        </w:rPr>
+        <w:t xml:space="preserve">Đây là lớp </w:t>
+      </w:r>
+      <w:r>
+        <w:rPr>
+          <w:rFonts w:asciiTheme="majorHAnsi" w:hAnsiTheme="majorHAnsi" w:cstheme="majorHAnsi"/>
+          <w:sz w:val="26"/>
+          <w:szCs w:val="26"/>
+        </w:rPr>
+        <w:t>C</w:t>
+      </w:r>
+      <w:r>
+        <w:rPr>
+          <w:rFonts w:asciiTheme="majorHAnsi" w:hAnsiTheme="majorHAnsi" w:cstheme="majorHAnsi"/>
+          <w:sz w:val="26"/>
+          <w:szCs w:val="26"/>
+        </w:rPr>
+        <w:t xml:space="preserve"> vì octet đầu tiên có giá trị nằm trong khoảng </w:t>
+      </w:r>
+      <w:r>
+        <w:rPr>
+          <w:rFonts w:asciiTheme="majorHAnsi" w:hAnsiTheme="majorHAnsi" w:cstheme="majorHAnsi"/>
+          <w:sz w:val="26"/>
+          <w:szCs w:val="26"/>
+        </w:rPr>
+        <w:t>192</w:t>
+      </w:r>
+      <w:r>
+        <w:rPr>
+          <w:rFonts w:asciiTheme="majorHAnsi" w:hAnsiTheme="majorHAnsi" w:cstheme="majorHAnsi"/>
+          <w:sz w:val="26"/>
+          <w:szCs w:val="26"/>
+        </w:rPr>
+        <w:t xml:space="preserve"> – </w:t>
+      </w:r>
+      <w:r>
+        <w:rPr>
+          <w:rFonts w:asciiTheme="majorHAnsi" w:hAnsiTheme="majorHAnsi" w:cstheme="majorHAnsi"/>
+          <w:sz w:val="26"/>
+          <w:szCs w:val="26"/>
+        </w:rPr>
+        <w:t>223</w:t>
+      </w:r>
+    </w:p>
+    <w:p>
+      <w:pPr>
+        <w:rPr>
+          <w:rFonts w:asciiTheme="majorHAnsi" w:hAnsiTheme="majorHAnsi" w:cstheme="majorHAnsi"/>
+          <w:sz w:val="26"/>
+          <w:szCs w:val="26"/>
+        </w:rPr>
+      </w:pPr>
+      <w:r>
+        <w:rPr>
+          <w:rFonts w:asciiTheme="majorHAnsi" w:hAnsiTheme="majorHAnsi" w:cstheme="majorHAnsi"/>
+          <w:b/>
+          <w:sz w:val="26"/>
+          <w:szCs w:val="26"/>
+        </w:rPr>
+        <w:t>Bước 2:</w:t>
+      </w:r>
+      <w:r>
+        <w:rPr>
+          <w:rFonts w:asciiTheme="majorHAnsi" w:hAnsiTheme="majorHAnsi" w:cstheme="majorHAnsi"/>
+          <w:sz w:val="26"/>
+          <w:szCs w:val="26"/>
+        </w:rPr>
+        <w:t xml:space="preserve"> Xác định địa chỉ subnet mask mặc định</w:t>
+      </w:r>
+    </w:p>
+    <w:p>
+      <w:pPr>
+        <w:rPr>
+          <w:rFonts w:asciiTheme="majorHAnsi" w:hAnsiTheme="majorHAnsi" w:cstheme="majorHAnsi"/>
+          <w:sz w:val="26"/>
+          <w:szCs w:val="26"/>
+        </w:rPr>
+      </w:pPr>
+      <w:r>
+        <w:rPr>
+          <w:rFonts w:asciiTheme="majorHAnsi" w:hAnsiTheme="majorHAnsi" w:cstheme="majorHAnsi"/>
+          <w:sz w:val="26"/>
+          <w:szCs w:val="26"/>
+        </w:rPr>
+        <w:t xml:space="preserve">Subnet mask mặc định của lớp </w:t>
+      </w:r>
+      <w:r>
+        <w:rPr>
+          <w:rFonts w:asciiTheme="majorHAnsi" w:hAnsiTheme="majorHAnsi" w:cstheme="majorHAnsi"/>
+          <w:sz w:val="26"/>
+          <w:szCs w:val="26"/>
+        </w:rPr>
+        <w:t>C</w:t>
+      </w:r>
+      <w:r>
+        <w:rPr>
+          <w:rFonts w:asciiTheme="majorHAnsi" w:hAnsiTheme="majorHAnsi" w:cstheme="majorHAnsi"/>
+          <w:sz w:val="26"/>
+          <w:szCs w:val="26"/>
+        </w:rPr>
+        <w:t xml:space="preserve"> là 255.</w:t>
+      </w:r>
+      <w:r>
+        <w:rPr>
+          <w:rFonts w:asciiTheme="majorHAnsi" w:hAnsiTheme="majorHAnsi" w:cstheme="majorHAnsi"/>
+          <w:sz w:val="26"/>
+          <w:szCs w:val="26"/>
+        </w:rPr>
+        <w:t>255</w:t>
+      </w:r>
+      <w:r>
+        <w:rPr>
+          <w:rFonts w:asciiTheme="majorHAnsi" w:hAnsiTheme="majorHAnsi" w:cstheme="majorHAnsi"/>
+          <w:sz w:val="26"/>
+          <w:szCs w:val="26"/>
+        </w:rPr>
+        <w:t>.</w:t>
+      </w:r>
+      <w:r>
+        <w:rPr>
+          <w:rFonts w:asciiTheme="majorHAnsi" w:hAnsiTheme="majorHAnsi" w:cstheme="majorHAnsi"/>
+          <w:sz w:val="26"/>
+          <w:szCs w:val="26"/>
+        </w:rPr>
+        <w:t>255</w:t>
+      </w:r>
+      <w:r>
+        <w:rPr>
+          <w:rFonts w:asciiTheme="majorHAnsi" w:hAnsiTheme="majorHAnsi" w:cstheme="majorHAnsi"/>
+          <w:sz w:val="26"/>
+          <w:szCs w:val="26"/>
+        </w:rPr>
+        <w:t>.0</w:t>
+      </w:r>
+    </w:p>
+    <w:p>
+      <w:pPr>
+        <w:rPr>
+          <w:rFonts w:asciiTheme="majorHAnsi" w:hAnsiTheme="majorHAnsi" w:cstheme="majorHAnsi"/>
+          <w:sz w:val="26"/>
+          <w:szCs w:val="26"/>
+        </w:rPr>
+      </w:pPr>
+      <w:r>
+        <w:rPr>
+          <w:rFonts w:asciiTheme="majorHAnsi" w:hAnsiTheme="majorHAnsi" w:cstheme="majorHAnsi"/>
+          <w:b/>
+          <w:sz w:val="26"/>
+          <w:szCs w:val="26"/>
+        </w:rPr>
+        <w:t>Bước 3:</w:t>
+      </w:r>
+      <w:r>
+        <w:rPr>
+          <w:rFonts w:asciiTheme="majorHAnsi" w:hAnsiTheme="majorHAnsi" w:cstheme="majorHAnsi"/>
+          <w:sz w:val="26"/>
+          <w:szCs w:val="26"/>
+        </w:rPr>
+        <w:t xml:space="preserve"> Xác định địa chỉ subnet mask hiện tại</w:t>
+      </w:r>
+    </w:p>
+    <w:p>
+      <w:pPr>
+        <w:rPr>
+          <w:rFonts w:asciiTheme="majorHAnsi" w:hAnsiTheme="majorHAnsi" w:cstheme="majorHAnsi"/>
+          <w:sz w:val="26"/>
+          <w:szCs w:val="26"/>
           <w:lang w:val="en-US"/>
-        </w:rPr>
-      </w:pPr>
-      <w:r>
-        <w:rPr>
-          <w:rFonts w:asciiTheme="majorHAnsi" w:hAnsiTheme="majorHAnsi" w:cstheme="majorHAnsi"/>
-          <w:sz w:val="26"/>
-          <w:szCs w:val="26"/>
-        </w:rPr>
-        <w:t xml:space="preserve">Đây là lớp </w:t>
-      </w:r>
-      <w:r>
-        <w:rPr>
-          <w:rFonts w:asciiTheme="majorHAnsi" w:hAnsiTheme="majorHAnsi" w:cstheme="majorHAnsi"/>
-          <w:sz w:val="26"/>
-          <w:szCs w:val="26"/>
-          <w:lang w:val="en-US"/>
-        </w:rPr>
-        <w:t>C</w:t>
-      </w:r>
-      <w:r>
-        <w:rPr>
-          <w:rFonts w:asciiTheme="majorHAnsi" w:hAnsiTheme="majorHAnsi" w:cstheme="majorHAnsi"/>
-          <w:sz w:val="26"/>
-          <w:szCs w:val="26"/>
-        </w:rPr>
-        <w:t xml:space="preserve"> vì octet đầu tiên có giá trị nằm trong khoảng </w:t>
-      </w:r>
-      <w:r>
-        <w:rPr>
-          <w:rFonts w:asciiTheme="majorHAnsi" w:hAnsiTheme="majorHAnsi" w:cstheme="majorHAnsi"/>
-          <w:sz w:val="26"/>
-          <w:szCs w:val="26"/>
-          <w:lang w:val="en-US"/>
-        </w:rPr>
-        <w:t>192</w:t>
-      </w:r>
-      <w:r>
-        <w:rPr>
-          <w:rFonts w:asciiTheme="majorHAnsi" w:hAnsiTheme="majorHAnsi" w:cstheme="majorHAnsi"/>
-          <w:sz w:val="26"/>
-          <w:szCs w:val="26"/>
-        </w:rPr>
-        <w:t xml:space="preserve"> – </w:t>
-      </w:r>
-      <w:r>
-        <w:rPr>
-          <w:rFonts w:asciiTheme="majorHAnsi" w:hAnsiTheme="majorHAnsi" w:cstheme="majorHAnsi"/>
-          <w:sz w:val="26"/>
-          <w:szCs w:val="26"/>
-          <w:lang w:val="en-US"/>
-        </w:rPr>
-        <w:t>223</w:t>
-      </w:r>
-    </w:p>
-    <w:p>
-      <w:pPr>
-        <w:rPr>
-          <w:rFonts w:asciiTheme="majorHAnsi" w:hAnsiTheme="majorHAnsi" w:cstheme="majorHAnsi"/>
-          <w:sz w:val="26"/>
-          <w:szCs w:val="26"/>
-        </w:rPr>
-      </w:pPr>
-      <w:r>
-        <w:rPr>
-          <w:rFonts w:asciiTheme="majorHAnsi" w:hAnsiTheme="majorHAnsi" w:cstheme="majorHAnsi"/>
-          <w:b/>
-          <w:sz w:val="26"/>
-          <w:szCs w:val="26"/>
-        </w:rPr>
-        <w:t>Bước 2:</w:t>
-      </w:r>
-      <w:r>
-        <w:rPr>
-          <w:rFonts w:asciiTheme="majorHAnsi" w:hAnsiTheme="majorHAnsi" w:cstheme="majorHAnsi"/>
-          <w:sz w:val="26"/>
-          <w:szCs w:val="26"/>
-        </w:rPr>
-        <w:t xml:space="preserve"> Xác định địa chỉ subnet mask mặc định</w:t>
-      </w:r>
-    </w:p>
-    <w:p>
-      <w:pPr>
-        <w:rPr>
-          <w:rFonts w:asciiTheme="majorHAnsi" w:hAnsiTheme="majorHAnsi" w:cstheme="majorHAnsi"/>
-          <w:sz w:val="26"/>
-          <w:szCs w:val="26"/>
-        </w:rPr>
-      </w:pPr>
-      <w:r>
-        <w:rPr>
-          <w:rFonts w:asciiTheme="majorHAnsi" w:hAnsiTheme="majorHAnsi" w:cstheme="majorHAnsi"/>
-          <w:sz w:val="26"/>
-          <w:szCs w:val="26"/>
-        </w:rPr>
-        <w:t xml:space="preserve">Subnet mask mặc định của lớp </w:t>
-      </w:r>
-      <w:r>
-        <w:rPr>
-          <w:rFonts w:asciiTheme="majorHAnsi" w:hAnsiTheme="majorHAnsi" w:cstheme="majorHAnsi"/>
-          <w:sz w:val="26"/>
-          <w:szCs w:val="26"/>
-          <w:lang w:val="en-US"/>
-        </w:rPr>
-        <w:t>C</w:t>
-      </w:r>
-      <w:r>
-        <w:rPr>
-          <w:rFonts w:asciiTheme="majorHAnsi" w:hAnsiTheme="majorHAnsi" w:cstheme="majorHAnsi"/>
-          <w:sz w:val="26"/>
-          <w:szCs w:val="26"/>
-        </w:rPr>
-        <w:t xml:space="preserve"> là 255.</w:t>
-      </w:r>
-      <w:r>
-        <w:rPr>
-          <w:rFonts w:asciiTheme="majorHAnsi" w:hAnsiTheme="majorHAnsi" w:cstheme="majorHAnsi"/>
-          <w:sz w:val="26"/>
-          <w:szCs w:val="26"/>
-          <w:lang w:val="en-US"/>
-        </w:rPr>
-        <w:t>255</w:t>
-      </w:r>
-      <w:r>
-        <w:rPr>
-          <w:rFonts w:asciiTheme="majorHAnsi" w:hAnsiTheme="majorHAnsi" w:cstheme="majorHAnsi"/>
-          <w:sz w:val="26"/>
-          <w:szCs w:val="26"/>
-        </w:rPr>
-        <w:t>.</w:t>
-      </w:r>
-      <w:r>
-        <w:rPr>
-          <w:rFonts w:asciiTheme="majorHAnsi" w:hAnsiTheme="majorHAnsi" w:cstheme="majorHAnsi"/>
-          <w:sz w:val="26"/>
-          <w:szCs w:val="26"/>
-          <w:lang w:val="en-US"/>
-        </w:rPr>
-        <w:t>255</w:t>
-      </w:r>
-      <w:r>
-        <w:rPr>
-          <w:rFonts w:asciiTheme="majorHAnsi" w:hAnsiTheme="majorHAnsi" w:cstheme="majorHAnsi"/>
-          <w:sz w:val="26"/>
-          <w:szCs w:val="26"/>
-        </w:rPr>
-        <w:t>.0</w:t>
-      </w:r>
-    </w:p>
-    <w:p>
-      <w:pPr>
-        <w:rPr>
-          <w:rFonts w:asciiTheme="majorHAnsi" w:hAnsiTheme="majorHAnsi" w:cstheme="majorHAnsi"/>
-          <w:sz w:val="26"/>
-          <w:szCs w:val="26"/>
-        </w:rPr>
-      </w:pPr>
-      <w:r>
-        <w:rPr>
-          <w:rFonts w:asciiTheme="majorHAnsi" w:hAnsiTheme="majorHAnsi" w:cstheme="majorHAnsi"/>
-          <w:b/>
-          <w:sz w:val="26"/>
-          <w:szCs w:val="26"/>
-        </w:rPr>
-        <w:t>Bước 3:</w:t>
-      </w:r>
-      <w:r>
-        <w:rPr>
-          <w:rFonts w:asciiTheme="majorHAnsi" w:hAnsiTheme="majorHAnsi" w:cstheme="majorHAnsi"/>
-          <w:sz w:val="26"/>
-          <w:szCs w:val="26"/>
-        </w:rPr>
-        <w:t xml:space="preserve"> Xác định địa chỉ subnet mask hiện tại</w:t>
-      </w:r>
-    </w:p>
-    <w:p>
-      <w:pPr>
-        <w:rPr>
-          <w:rFonts w:asciiTheme="majorHAnsi" w:hAnsiTheme="majorHAnsi" w:cstheme="majorHAnsi"/>
-          <w:sz w:val="26"/>
-          <w:szCs w:val="26"/>
         </w:rPr>
       </w:pPr>
       <w:r>
@@ -5126,152 +5099,146 @@
           <w:rFonts w:asciiTheme="majorHAnsi" w:hAnsiTheme="majorHAnsi" w:cstheme="majorHAnsi"/>
           <w:sz w:val="26"/>
           <w:szCs w:val="26"/>
+        </w:rPr>
+        <w:t>2</w:t>
+      </w:r>
+      <w:r>
+        <w:rPr>
+          <w:rFonts w:asciiTheme="majorHAnsi" w:hAnsiTheme="majorHAnsi" w:cstheme="majorHAnsi"/>
+          <w:sz w:val="26"/>
+          <w:szCs w:val="26"/>
+        </w:rPr>
+        <w:t xml:space="preserve"> (vì lớp </w:t>
+      </w:r>
+      <w:r>
+        <w:rPr>
+          <w:rFonts w:asciiTheme="majorHAnsi" w:hAnsiTheme="majorHAnsi" w:cstheme="majorHAnsi"/>
+          <w:sz w:val="26"/>
+          <w:szCs w:val="26"/>
+        </w:rPr>
+        <w:t>C</w:t>
+      </w:r>
+      <w:r>
+        <w:rPr>
+          <w:rFonts w:asciiTheme="majorHAnsi" w:hAnsiTheme="majorHAnsi" w:cstheme="majorHAnsi"/>
+          <w:sz w:val="26"/>
+          <w:szCs w:val="26"/>
+        </w:rPr>
+        <w:t xml:space="preserve"> sử dụng </w:t>
+      </w:r>
+      <w:r>
+        <w:rPr>
+          <w:rFonts w:asciiTheme="majorHAnsi" w:hAnsiTheme="majorHAnsi" w:cstheme="majorHAnsi"/>
+          <w:sz w:val="26"/>
+          <w:szCs w:val="26"/>
+        </w:rPr>
+        <w:t>24</w:t>
+      </w:r>
+      <w:r>
+        <w:rPr>
+          <w:rFonts w:asciiTheme="majorHAnsi" w:hAnsiTheme="majorHAnsi" w:cstheme="majorHAnsi"/>
+          <w:sz w:val="26"/>
+          <w:szCs w:val="26"/>
+        </w:rPr>
+        <w:t xml:space="preserve"> bit làm network mà số subnet mask đề cho ở đây là </w:t>
+      </w:r>
+      <w:r>
+        <w:rPr>
+          <w:rFonts w:asciiTheme="majorHAnsi" w:hAnsiTheme="majorHAnsi" w:cstheme="majorHAnsi"/>
+          <w:sz w:val="26"/>
+          <w:szCs w:val="26"/>
+        </w:rPr>
+        <w:t>26</w:t>
+      </w:r>
+      <w:r>
+        <w:rPr>
+          <w:rFonts w:asciiTheme="majorHAnsi" w:hAnsiTheme="majorHAnsi" w:cstheme="majorHAnsi"/>
+          <w:sz w:val="26"/>
+          <w:szCs w:val="26"/>
+        </w:rPr>
+        <w:t xml:space="preserve"> nên số bit mượn làm phần subnet là </w:t>
+      </w:r>
+      <w:r>
+        <w:rPr>
+          <w:rFonts w:asciiTheme="majorHAnsi" w:hAnsiTheme="majorHAnsi" w:cstheme="majorHAnsi"/>
+          <w:sz w:val="26"/>
+          <w:szCs w:val="26"/>
+        </w:rPr>
+        <w:t>26</w:t>
+      </w:r>
+      <w:r>
+        <w:rPr>
+          <w:rFonts w:asciiTheme="majorHAnsi" w:hAnsiTheme="majorHAnsi" w:cstheme="majorHAnsi"/>
+          <w:sz w:val="26"/>
+          <w:szCs w:val="26"/>
+        </w:rPr>
+        <w:t xml:space="preserve"> –</w:t>
+      </w:r>
+      <w:r>
+        <w:rPr>
+          <w:rFonts w:asciiTheme="majorHAnsi" w:hAnsiTheme="majorHAnsi" w:cstheme="majorHAnsi"/>
+          <w:sz w:val="26"/>
+          <w:szCs w:val="26"/>
+        </w:rPr>
+        <w:t xml:space="preserve"> 24</w:t>
+      </w:r>
+      <w:r>
+        <w:rPr>
+          <w:rFonts w:asciiTheme="majorHAnsi" w:hAnsiTheme="majorHAnsi" w:cstheme="majorHAnsi"/>
+          <w:sz w:val="26"/>
+          <w:szCs w:val="26"/>
+        </w:rPr>
+        <w:t xml:space="preserve"> = </w:t>
+      </w:r>
+      <w:r>
+        <w:rPr>
+          <w:rFonts w:asciiTheme="majorHAnsi" w:hAnsiTheme="majorHAnsi" w:cstheme="majorHAnsi"/>
+          <w:sz w:val="26"/>
+          <w:szCs w:val="26"/>
+        </w:rPr>
+        <w:t>2</w:t>
+      </w:r>
+      <w:r>
+        <w:rPr>
+          <w:rFonts w:asciiTheme="majorHAnsi" w:hAnsiTheme="majorHAnsi" w:cstheme="majorHAnsi"/>
+          <w:sz w:val="26"/>
+          <w:szCs w:val="26"/>
+        </w:rPr>
+        <w:t>).</w:t>
+      </w:r>
+    </w:p>
+    <w:p>
+      <w:pPr>
+        <w:rPr>
+          <w:rFonts w:asciiTheme="majorHAnsi" w:hAnsiTheme="majorHAnsi" w:cstheme="majorHAnsi"/>
+          <w:sz w:val="26"/>
+          <w:szCs w:val="26"/>
+        </w:rPr>
+      </w:pPr>
+      <w:r>
+        <w:rPr>
+          <w:rFonts w:asciiTheme="majorHAnsi" w:hAnsiTheme="majorHAnsi" w:cstheme="majorHAnsi"/>
+          <w:sz w:val="26"/>
+          <w:szCs w:val="26"/>
+        </w:rPr>
+        <w:sym w:font="Wingdings" w:char="F0E0"/>
+      </w:r>
+      <w:r>
+        <w:rPr>
+          <w:rFonts w:asciiTheme="majorHAnsi" w:hAnsiTheme="majorHAnsi" w:cstheme="majorHAnsi"/>
+          <w:sz w:val="26"/>
+          <w:szCs w:val="26"/>
+        </w:rPr>
+        <w:t xml:space="preserve"> Số lượng địa chỉ mạng con là:</w:t>
+      </w:r>
+    </w:p>
+    <w:p>
+      <w:pPr>
+        <w:rPr>
+          <w:rFonts w:asciiTheme="majorHAnsi" w:hAnsiTheme="majorHAnsi" w:cstheme="majorHAnsi"/>
+          <w:sz w:val="26"/>
+          <w:szCs w:val="26"/>
           <w:lang w:val="en-US"/>
-        </w:rPr>
-        <w:t>2</w:t>
-      </w:r>
-      <w:r>
-        <w:rPr>
-          <w:rFonts w:asciiTheme="majorHAnsi" w:hAnsiTheme="majorHAnsi" w:cstheme="majorHAnsi"/>
-          <w:sz w:val="26"/>
-          <w:szCs w:val="26"/>
-        </w:rPr>
-        <w:t xml:space="preserve"> (vì lớp </w:t>
-      </w:r>
-      <w:r>
-        <w:rPr>
-          <w:rFonts w:asciiTheme="majorHAnsi" w:hAnsiTheme="majorHAnsi" w:cstheme="majorHAnsi"/>
-          <w:sz w:val="26"/>
-          <w:szCs w:val="26"/>
-          <w:lang w:val="en-US"/>
-        </w:rPr>
-        <w:t>C</w:t>
-      </w:r>
-      <w:r>
-        <w:rPr>
-          <w:rFonts w:asciiTheme="majorHAnsi" w:hAnsiTheme="majorHAnsi" w:cstheme="majorHAnsi"/>
-          <w:sz w:val="26"/>
-          <w:szCs w:val="26"/>
-        </w:rPr>
-        <w:t xml:space="preserve"> sử dụng </w:t>
-      </w:r>
-      <w:r>
-        <w:rPr>
-          <w:rFonts w:asciiTheme="majorHAnsi" w:hAnsiTheme="majorHAnsi" w:cstheme="majorHAnsi"/>
-          <w:sz w:val="26"/>
-          <w:szCs w:val="26"/>
-          <w:lang w:val="en-US"/>
-        </w:rPr>
-        <w:t>24</w:t>
-      </w:r>
-      <w:r>
-        <w:rPr>
-          <w:rFonts w:asciiTheme="majorHAnsi" w:hAnsiTheme="majorHAnsi" w:cstheme="majorHAnsi"/>
-          <w:sz w:val="26"/>
-          <w:szCs w:val="26"/>
-        </w:rPr>
-        <w:t xml:space="preserve"> bit làm network mà số subnet mask đề cho ở đây là </w:t>
-      </w:r>
-      <w:r>
-        <w:rPr>
-          <w:rFonts w:asciiTheme="majorHAnsi" w:hAnsiTheme="majorHAnsi" w:cstheme="majorHAnsi"/>
-          <w:sz w:val="26"/>
-          <w:szCs w:val="26"/>
-          <w:lang w:val="en-US"/>
-        </w:rPr>
-        <w:t>26</w:t>
-      </w:r>
-      <w:r>
-        <w:rPr>
-          <w:rFonts w:asciiTheme="majorHAnsi" w:hAnsiTheme="majorHAnsi" w:cstheme="majorHAnsi"/>
-          <w:sz w:val="26"/>
-          <w:szCs w:val="26"/>
-        </w:rPr>
-        <w:t xml:space="preserve"> nên số bit mượn làm phần subnet là </w:t>
-      </w:r>
-      <w:r>
-        <w:rPr>
-          <w:rFonts w:asciiTheme="majorHAnsi" w:hAnsiTheme="majorHAnsi" w:cstheme="majorHAnsi"/>
-          <w:sz w:val="26"/>
-          <w:szCs w:val="26"/>
-          <w:lang w:val="en-US"/>
-        </w:rPr>
-        <w:t>26</w:t>
-      </w:r>
-      <w:r>
-        <w:rPr>
-          <w:rFonts w:asciiTheme="majorHAnsi" w:hAnsiTheme="majorHAnsi" w:cstheme="majorHAnsi"/>
-          <w:sz w:val="26"/>
-          <w:szCs w:val="26"/>
-        </w:rPr>
-        <w:t xml:space="preserve"> –</w:t>
-      </w:r>
-      <w:r>
-        <w:rPr>
-          <w:rFonts w:asciiTheme="majorHAnsi" w:hAnsiTheme="majorHAnsi" w:cstheme="majorHAnsi"/>
-          <w:sz w:val="26"/>
-          <w:szCs w:val="26"/>
-          <w:lang w:val="en-US"/>
-        </w:rPr>
-        <w:t xml:space="preserve"> 24</w:t>
-      </w:r>
-      <w:r>
-        <w:rPr>
-          <w:rFonts w:asciiTheme="majorHAnsi" w:hAnsiTheme="majorHAnsi" w:cstheme="majorHAnsi"/>
-          <w:sz w:val="26"/>
-          <w:szCs w:val="26"/>
-        </w:rPr>
-        <w:t xml:space="preserve"> = </w:t>
-      </w:r>
-      <w:r>
-        <w:rPr>
-          <w:rFonts w:asciiTheme="majorHAnsi" w:hAnsiTheme="majorHAnsi" w:cstheme="majorHAnsi"/>
-          <w:sz w:val="26"/>
-          <w:szCs w:val="26"/>
-          <w:lang w:val="en-US"/>
-        </w:rPr>
-        <w:t>2</w:t>
-      </w:r>
-      <w:r>
-        <w:rPr>
-          <w:rFonts w:asciiTheme="majorHAnsi" w:hAnsiTheme="majorHAnsi" w:cstheme="majorHAnsi"/>
-          <w:sz w:val="26"/>
-          <w:szCs w:val="26"/>
-        </w:rPr>
-        <w:t>).</w:t>
-      </w:r>
-    </w:p>
-    <w:p>
-      <w:pPr>
-        <w:rPr>
-          <w:rFonts w:asciiTheme="majorHAnsi" w:hAnsiTheme="majorHAnsi" w:cstheme="majorHAnsi"/>
-          <w:sz w:val="26"/>
-          <w:szCs w:val="26"/>
-        </w:rPr>
-      </w:pPr>
-      <w:r>
-        <w:rPr>
-          <w:rFonts w:asciiTheme="majorHAnsi" w:hAnsiTheme="majorHAnsi" w:cstheme="majorHAnsi"/>
-          <w:sz w:val="26"/>
-          <w:szCs w:val="26"/>
-        </w:rPr>
-        <w:sym w:font="Wingdings" w:char="F0E0"/>
-      </w:r>
-      <w:r>
-        <w:rPr>
-          <w:rFonts w:asciiTheme="majorHAnsi" w:hAnsiTheme="majorHAnsi" w:cstheme="majorHAnsi"/>
-          <w:sz w:val="26"/>
-          <w:szCs w:val="26"/>
-        </w:rPr>
-        <w:t xml:space="preserve"> Số lượng địa chỉ mạng con là:</w:t>
-      </w:r>
-    </w:p>
-    <w:p>
-      <w:pPr>
-        <w:rPr>
-          <w:rFonts w:asciiTheme="majorHAnsi" w:hAnsiTheme="majorHAnsi" w:cstheme="majorHAnsi"/>
-          <w:sz w:val="26"/>
-          <w:szCs w:val="26"/>
         </w:rPr>
       </w:pPr>
       <w:r>
@@ -5317,6 +5284,15 @@
         </w:rPr>
         <w:t xml:space="preserve"> mạng con</w:t>
       </w:r>
+      <w:r>
+        <w:rPr>
+          <w:rFonts w:asciiTheme="majorHAnsi" w:hAnsiTheme="majorHAnsi" w:cstheme="majorHAnsi"/>
+          <w:sz w:val="26"/>
+          <w:szCs w:val="26"/>
+          <w:lang w:val="en-US"/>
+        </w:rPr>
+        <w:t xml:space="preserve"> (n là số bit mượn)</w:t>
+      </w:r>
     </w:p>
     <w:p>
       <w:pPr>
@@ -5523,9 +5499,25 @@
           <w:rFonts w:asciiTheme="majorHAnsi" w:hAnsiTheme="majorHAnsi" w:cstheme="majorHAnsi"/>
           <w:sz w:val="26"/>
           <w:szCs w:val="26"/>
+        </w:rPr>
+        <w:t>192.111.1</w:t>
+      </w:r>
+      <w:r>
+        <w:rPr>
+          <w:rFonts w:asciiTheme="majorHAnsi" w:hAnsiTheme="majorHAnsi" w:cstheme="majorHAnsi"/>
+          <w:sz w:val="26"/>
+          <w:szCs w:val="26"/>
           <w:lang w:val="en-US"/>
         </w:rPr>
-        <w:t>192.111.100.XX</w:t>
+        <w:t>21</w:t>
+      </w:r>
+      <w:r>
+        <w:rPr>
+          <w:rFonts w:asciiTheme="majorHAnsi" w:hAnsiTheme="majorHAnsi" w:cstheme="majorHAnsi"/>
+          <w:sz w:val="26"/>
+          <w:szCs w:val="26"/>
+        </w:rPr>
+        <w:t>.XX</w:t>
       </w:r>
       <w:r>
         <w:rPr>
@@ -5675,7 +5667,25 @@
                 <w:szCs w:val="26"/>
                 <w:lang w:val="en-US"/>
               </w:rPr>
-              <w:t xml:space="preserve">192.111.100. </w:t>
+              <w:t>192.111.1</w:t>
+            </w:r>
+            <w:r>
+              <w:rPr>
+                <w:rFonts w:asciiTheme="majorHAnsi" w:hAnsiTheme="majorHAnsi" w:cstheme="majorHAnsi"/>
+                <w:sz w:val="26"/>
+                <w:szCs w:val="26"/>
+                <w:lang w:val="en-US"/>
+              </w:rPr>
+              <w:t>21</w:t>
+            </w:r>
+            <w:r>
+              <w:rPr>
+                <w:rFonts w:asciiTheme="majorHAnsi" w:hAnsiTheme="majorHAnsi" w:cstheme="majorHAnsi"/>
+                <w:sz w:val="26"/>
+                <w:szCs w:val="26"/>
+                <w:lang w:val="en-US"/>
+              </w:rPr>
+              <w:t xml:space="preserve">. </w:t>
             </w:r>
             <w:r>
               <w:rPr>
@@ -5746,7 +5756,25 @@
                 <w:szCs w:val="26"/>
                 <w:lang w:val="en-US"/>
               </w:rPr>
-              <w:t xml:space="preserve">192.111.100. </w:t>
+              <w:t>192.111.1</w:t>
+            </w:r>
+            <w:r>
+              <w:rPr>
+                <w:rFonts w:asciiTheme="majorHAnsi" w:hAnsiTheme="majorHAnsi" w:cstheme="majorHAnsi"/>
+                <w:sz w:val="26"/>
+                <w:szCs w:val="26"/>
+                <w:lang w:val="en-US"/>
+              </w:rPr>
+              <w:t>21</w:t>
+            </w:r>
+            <w:r>
+              <w:rPr>
+                <w:rFonts w:asciiTheme="majorHAnsi" w:hAnsiTheme="majorHAnsi" w:cstheme="majorHAnsi"/>
+                <w:sz w:val="26"/>
+                <w:szCs w:val="26"/>
+                <w:lang w:val="en-US"/>
+              </w:rPr>
+              <w:t xml:space="preserve">. </w:t>
             </w:r>
             <w:r>
               <w:rPr>
@@ -5827,7 +5855,25 @@
                 <w:szCs w:val="26"/>
                 <w:lang w:val="en-US"/>
               </w:rPr>
-              <w:t xml:space="preserve">192.111.100. </w:t>
+              <w:t>192.111.1</w:t>
+            </w:r>
+            <w:r>
+              <w:rPr>
+                <w:rFonts w:asciiTheme="majorHAnsi" w:hAnsiTheme="majorHAnsi" w:cstheme="majorHAnsi"/>
+                <w:sz w:val="26"/>
+                <w:szCs w:val="26"/>
+                <w:lang w:val="en-US"/>
+              </w:rPr>
+              <w:t>21</w:t>
+            </w:r>
+            <w:r>
+              <w:rPr>
+                <w:rFonts w:asciiTheme="majorHAnsi" w:hAnsiTheme="majorHAnsi" w:cstheme="majorHAnsi"/>
+                <w:sz w:val="26"/>
+                <w:szCs w:val="26"/>
+                <w:lang w:val="en-US"/>
+              </w:rPr>
+              <w:t xml:space="preserve">. </w:t>
             </w:r>
             <w:r>
               <w:rPr>
@@ -5908,7 +5954,25 @@
                 <w:szCs w:val="26"/>
                 <w:lang w:val="en-US"/>
               </w:rPr>
-              <w:t xml:space="preserve">192.111.100. </w:t>
+              <w:t>192.111.1</w:t>
+            </w:r>
+            <w:r>
+              <w:rPr>
+                <w:rFonts w:asciiTheme="majorHAnsi" w:hAnsiTheme="majorHAnsi" w:cstheme="majorHAnsi"/>
+                <w:sz w:val="26"/>
+                <w:szCs w:val="26"/>
+                <w:lang w:val="en-US"/>
+              </w:rPr>
+              <w:t>21</w:t>
+            </w:r>
+            <w:r>
+              <w:rPr>
+                <w:rFonts w:asciiTheme="majorHAnsi" w:hAnsiTheme="majorHAnsi" w:cstheme="majorHAnsi"/>
+                <w:sz w:val="26"/>
+                <w:szCs w:val="26"/>
+                <w:lang w:val="en-US"/>
+              </w:rPr>
+              <w:t xml:space="preserve">. </w:t>
             </w:r>
             <w:r>
               <w:rPr>
@@ -6148,7 +6212,25 @@
                 <w:szCs w:val="26"/>
                 <w:lang w:val="en-US"/>
               </w:rPr>
-              <w:t>192.111.100.0</w:t>
+              <w:t>192.111.1</w:t>
+            </w:r>
+            <w:r>
+              <w:rPr>
+                <w:rFonts w:asciiTheme="majorHAnsi" w:hAnsiTheme="majorHAnsi" w:cstheme="majorHAnsi"/>
+                <w:sz w:val="26"/>
+                <w:szCs w:val="26"/>
+                <w:lang w:val="en-US"/>
+              </w:rPr>
+              <w:t>21</w:t>
+            </w:r>
+            <w:r>
+              <w:rPr>
+                <w:rFonts w:asciiTheme="majorHAnsi" w:hAnsiTheme="majorHAnsi" w:cstheme="majorHAnsi"/>
+                <w:sz w:val="26"/>
+                <w:szCs w:val="26"/>
+                <w:lang w:val="en-US"/>
+              </w:rPr>
+              <w:t>.0</w:t>
             </w:r>
             <w:r>
               <w:rPr>
@@ -6181,7 +6263,25 @@
                 <w:szCs w:val="26"/>
                 <w:lang w:val="en-US"/>
               </w:rPr>
-              <w:t>192.111.100.</w:t>
+              <w:t>192.111.1</w:t>
+            </w:r>
+            <w:r>
+              <w:rPr>
+                <w:rFonts w:asciiTheme="majorHAnsi" w:hAnsiTheme="majorHAnsi" w:cstheme="majorHAnsi"/>
+                <w:sz w:val="26"/>
+                <w:szCs w:val="26"/>
+                <w:lang w:val="en-US"/>
+              </w:rPr>
+              <w:t>21</w:t>
+            </w:r>
+            <w:r>
+              <w:rPr>
+                <w:rFonts w:asciiTheme="majorHAnsi" w:hAnsiTheme="majorHAnsi" w:cstheme="majorHAnsi"/>
+                <w:sz w:val="26"/>
+                <w:szCs w:val="26"/>
+                <w:lang w:val="en-US"/>
+              </w:rPr>
+              <w:t>.</w:t>
             </w:r>
             <w:r>
               <w:rPr>
@@ -6214,7 +6314,25 @@
                 <w:szCs w:val="26"/>
                 <w:lang w:val="en-US"/>
               </w:rPr>
-              <w:t>192.111.100.</w:t>
+              <w:t>192.111.</w:t>
+            </w:r>
+            <w:r>
+              <w:rPr>
+                <w:rFonts w:asciiTheme="majorHAnsi" w:hAnsiTheme="majorHAnsi" w:cstheme="majorHAnsi"/>
+                <w:sz w:val="26"/>
+                <w:szCs w:val="26"/>
+                <w:lang w:val="en-US"/>
+              </w:rPr>
+              <w:t>121</w:t>
+            </w:r>
+            <w:r>
+              <w:rPr>
+                <w:rFonts w:asciiTheme="majorHAnsi" w:hAnsiTheme="majorHAnsi" w:cstheme="majorHAnsi"/>
+                <w:sz w:val="26"/>
+                <w:szCs w:val="26"/>
+                <w:lang w:val="en-US"/>
+              </w:rPr>
+              <w:t>.</w:t>
             </w:r>
             <w:r>
               <w:rPr>
@@ -6247,7 +6365,25 @@
                 <w:szCs w:val="26"/>
                 <w:lang w:val="en-US"/>
               </w:rPr>
-              <w:t>192.111.100.</w:t>
+              <w:t>192.111.1</w:t>
+            </w:r>
+            <w:r>
+              <w:rPr>
+                <w:rFonts w:asciiTheme="majorHAnsi" w:hAnsiTheme="majorHAnsi" w:cstheme="majorHAnsi"/>
+                <w:sz w:val="26"/>
+                <w:szCs w:val="26"/>
+                <w:lang w:val="en-US"/>
+              </w:rPr>
+              <w:t>21</w:t>
+            </w:r>
+            <w:r>
+              <w:rPr>
+                <w:rFonts w:asciiTheme="majorHAnsi" w:hAnsiTheme="majorHAnsi" w:cstheme="majorHAnsi"/>
+                <w:sz w:val="26"/>
+                <w:szCs w:val="26"/>
+                <w:lang w:val="en-US"/>
+              </w:rPr>
+              <w:t>.</w:t>
             </w:r>
             <w:r>
               <w:rPr>
@@ -6309,7 +6445,25 @@
                 <w:szCs w:val="26"/>
                 <w:lang w:val="en-US"/>
               </w:rPr>
-              <w:t>192.111.100.64</w:t>
+              <w:t>192.111.1</w:t>
+            </w:r>
+            <w:r>
+              <w:rPr>
+                <w:rFonts w:asciiTheme="majorHAnsi" w:hAnsiTheme="majorHAnsi" w:cstheme="majorHAnsi"/>
+                <w:sz w:val="26"/>
+                <w:szCs w:val="26"/>
+                <w:lang w:val="en-US"/>
+              </w:rPr>
+              <w:t>21</w:t>
+            </w:r>
+            <w:r>
+              <w:rPr>
+                <w:rFonts w:asciiTheme="majorHAnsi" w:hAnsiTheme="majorHAnsi" w:cstheme="majorHAnsi"/>
+                <w:sz w:val="26"/>
+                <w:szCs w:val="26"/>
+                <w:lang w:val="en-US"/>
+              </w:rPr>
+              <w:t>.64</w:t>
             </w:r>
             <w:r>
               <w:rPr>
@@ -6342,7 +6496,25 @@
                 <w:szCs w:val="26"/>
                 <w:lang w:val="en-US"/>
               </w:rPr>
-              <w:t>192.111.100.6</w:t>
+              <w:t>192.111.1</w:t>
+            </w:r>
+            <w:r>
+              <w:rPr>
+                <w:rFonts w:asciiTheme="majorHAnsi" w:hAnsiTheme="majorHAnsi" w:cstheme="majorHAnsi"/>
+                <w:sz w:val="26"/>
+                <w:szCs w:val="26"/>
+                <w:lang w:val="en-US"/>
+              </w:rPr>
+              <w:t>21</w:t>
+            </w:r>
+            <w:r>
+              <w:rPr>
+                <w:rFonts w:asciiTheme="majorHAnsi" w:hAnsiTheme="majorHAnsi" w:cstheme="majorHAnsi"/>
+                <w:sz w:val="26"/>
+                <w:szCs w:val="26"/>
+                <w:lang w:val="en-US"/>
+              </w:rPr>
+              <w:t>.6</w:t>
             </w:r>
             <w:r>
               <w:rPr>
@@ -6375,7 +6547,25 @@
                 <w:szCs w:val="26"/>
                 <w:lang w:val="en-US"/>
               </w:rPr>
-              <w:t>192.111.100.</w:t>
+              <w:t>192.111.1</w:t>
+            </w:r>
+            <w:r>
+              <w:rPr>
+                <w:rFonts w:asciiTheme="majorHAnsi" w:hAnsiTheme="majorHAnsi" w:cstheme="majorHAnsi"/>
+                <w:sz w:val="26"/>
+                <w:szCs w:val="26"/>
+                <w:lang w:val="en-US"/>
+              </w:rPr>
+              <w:t>21</w:t>
+            </w:r>
+            <w:r>
+              <w:rPr>
+                <w:rFonts w:asciiTheme="majorHAnsi" w:hAnsiTheme="majorHAnsi" w:cstheme="majorHAnsi"/>
+                <w:sz w:val="26"/>
+                <w:szCs w:val="26"/>
+                <w:lang w:val="en-US"/>
+              </w:rPr>
+              <w:t>.</w:t>
             </w:r>
             <w:r>
               <w:rPr>
@@ -6408,7 +6598,25 @@
                 <w:szCs w:val="26"/>
                 <w:lang w:val="en-US"/>
               </w:rPr>
-              <w:t>192.111.100.</w:t>
+              <w:t>192.111.1</w:t>
+            </w:r>
+            <w:r>
+              <w:rPr>
+                <w:rFonts w:asciiTheme="majorHAnsi" w:hAnsiTheme="majorHAnsi" w:cstheme="majorHAnsi"/>
+                <w:sz w:val="26"/>
+                <w:szCs w:val="26"/>
+                <w:lang w:val="en-US"/>
+              </w:rPr>
+              <w:t>21</w:t>
+            </w:r>
+            <w:r>
+              <w:rPr>
+                <w:rFonts w:asciiTheme="majorHAnsi" w:hAnsiTheme="majorHAnsi" w:cstheme="majorHAnsi"/>
+                <w:sz w:val="26"/>
+                <w:szCs w:val="26"/>
+                <w:lang w:val="en-US"/>
+              </w:rPr>
+              <w:t>.</w:t>
             </w:r>
             <w:r>
               <w:rPr>
@@ -6470,7 +6678,25 @@
                 <w:szCs w:val="26"/>
                 <w:lang w:val="en-US"/>
               </w:rPr>
-              <w:t>192.111.100.128</w:t>
+              <w:t>192.111.1</w:t>
+            </w:r>
+            <w:r>
+              <w:rPr>
+                <w:rFonts w:asciiTheme="majorHAnsi" w:hAnsiTheme="majorHAnsi" w:cstheme="majorHAnsi"/>
+                <w:sz w:val="26"/>
+                <w:szCs w:val="26"/>
+                <w:lang w:val="en-US"/>
+              </w:rPr>
+              <w:t>21</w:t>
+            </w:r>
+            <w:r>
+              <w:rPr>
+                <w:rFonts w:asciiTheme="majorHAnsi" w:hAnsiTheme="majorHAnsi" w:cstheme="majorHAnsi"/>
+                <w:sz w:val="26"/>
+                <w:szCs w:val="26"/>
+                <w:lang w:val="en-US"/>
+              </w:rPr>
+              <w:t>.128</w:t>
             </w:r>
             <w:r>
               <w:rPr>
@@ -6503,7 +6729,25 @@
                 <w:szCs w:val="26"/>
                 <w:lang w:val="en-US"/>
               </w:rPr>
-              <w:t>192.111.100.12</w:t>
+              <w:t>192.111.1</w:t>
+            </w:r>
+            <w:r>
+              <w:rPr>
+                <w:rFonts w:asciiTheme="majorHAnsi" w:hAnsiTheme="majorHAnsi" w:cstheme="majorHAnsi"/>
+                <w:sz w:val="26"/>
+                <w:szCs w:val="26"/>
+                <w:lang w:val="en-US"/>
+              </w:rPr>
+              <w:t>21</w:t>
+            </w:r>
+            <w:r>
+              <w:rPr>
+                <w:rFonts w:asciiTheme="majorHAnsi" w:hAnsiTheme="majorHAnsi" w:cstheme="majorHAnsi"/>
+                <w:sz w:val="26"/>
+                <w:szCs w:val="26"/>
+                <w:lang w:val="en-US"/>
+              </w:rPr>
+              <w:t>.12</w:t>
             </w:r>
             <w:r>
               <w:rPr>
@@ -6536,7 +6780,25 @@
                 <w:szCs w:val="26"/>
                 <w:lang w:val="en-US"/>
               </w:rPr>
-              <w:t>192.111.100.1</w:t>
+              <w:t>192.111.1</w:t>
+            </w:r>
+            <w:r>
+              <w:rPr>
+                <w:rFonts w:asciiTheme="majorHAnsi" w:hAnsiTheme="majorHAnsi" w:cstheme="majorHAnsi"/>
+                <w:sz w:val="26"/>
+                <w:szCs w:val="26"/>
+                <w:lang w:val="en-US"/>
+              </w:rPr>
+              <w:t>21</w:t>
+            </w:r>
+            <w:r>
+              <w:rPr>
+                <w:rFonts w:asciiTheme="majorHAnsi" w:hAnsiTheme="majorHAnsi" w:cstheme="majorHAnsi"/>
+                <w:sz w:val="26"/>
+                <w:szCs w:val="26"/>
+                <w:lang w:val="en-US"/>
+              </w:rPr>
+              <w:t>.1</w:t>
             </w:r>
             <w:r>
               <w:rPr>
@@ -6569,7 +6831,25 @@
                 <w:szCs w:val="26"/>
                 <w:lang w:val="en-US"/>
               </w:rPr>
-              <w:t>192.111.100.</w:t>
+              <w:t>192.111.1</w:t>
+            </w:r>
+            <w:r>
+              <w:rPr>
+                <w:rFonts w:asciiTheme="majorHAnsi" w:hAnsiTheme="majorHAnsi" w:cstheme="majorHAnsi"/>
+                <w:sz w:val="26"/>
+                <w:szCs w:val="26"/>
+                <w:lang w:val="en-US"/>
+              </w:rPr>
+              <w:t>21</w:t>
+            </w:r>
+            <w:r>
+              <w:rPr>
+                <w:rFonts w:asciiTheme="majorHAnsi" w:hAnsiTheme="majorHAnsi" w:cstheme="majorHAnsi"/>
+                <w:sz w:val="26"/>
+                <w:szCs w:val="26"/>
+                <w:lang w:val="en-US"/>
+              </w:rPr>
+              <w:t>.</w:t>
             </w:r>
             <w:r>
               <w:rPr>
@@ -6631,7 +6911,25 @@
                 <w:szCs w:val="26"/>
                 <w:lang w:val="en-US"/>
               </w:rPr>
-              <w:t>192.111.100.192</w:t>
+              <w:t>192.111.1</w:t>
+            </w:r>
+            <w:r>
+              <w:rPr>
+                <w:rFonts w:asciiTheme="majorHAnsi" w:hAnsiTheme="majorHAnsi" w:cstheme="majorHAnsi"/>
+                <w:sz w:val="26"/>
+                <w:szCs w:val="26"/>
+                <w:lang w:val="en-US"/>
+              </w:rPr>
+              <w:t>21</w:t>
+            </w:r>
+            <w:r>
+              <w:rPr>
+                <w:rFonts w:asciiTheme="majorHAnsi" w:hAnsiTheme="majorHAnsi" w:cstheme="majorHAnsi"/>
+                <w:sz w:val="26"/>
+                <w:szCs w:val="26"/>
+                <w:lang w:val="en-US"/>
+              </w:rPr>
+              <w:t>.192</w:t>
             </w:r>
             <w:r>
               <w:rPr>
@@ -6664,7 +6962,25 @@
                 <w:szCs w:val="26"/>
                 <w:lang w:val="en-US"/>
               </w:rPr>
-              <w:t>192.111.100.19</w:t>
+              <w:t>192.111.1</w:t>
+            </w:r>
+            <w:r>
+              <w:rPr>
+                <w:rFonts w:asciiTheme="majorHAnsi" w:hAnsiTheme="majorHAnsi" w:cstheme="majorHAnsi"/>
+                <w:sz w:val="26"/>
+                <w:szCs w:val="26"/>
+                <w:lang w:val="en-US"/>
+              </w:rPr>
+              <w:t>21</w:t>
+            </w:r>
+            <w:r>
+              <w:rPr>
+                <w:rFonts w:asciiTheme="majorHAnsi" w:hAnsiTheme="majorHAnsi" w:cstheme="majorHAnsi"/>
+                <w:sz w:val="26"/>
+                <w:szCs w:val="26"/>
+                <w:lang w:val="en-US"/>
+              </w:rPr>
+              <w:t>.19</w:t>
             </w:r>
             <w:r>
               <w:rPr>
@@ -6697,7 +7013,25 @@
                 <w:szCs w:val="26"/>
                 <w:lang w:val="en-US"/>
               </w:rPr>
-              <w:t>192.111.100.</w:t>
+              <w:t>192.111.1</w:t>
+            </w:r>
+            <w:r>
+              <w:rPr>
+                <w:rFonts w:asciiTheme="majorHAnsi" w:hAnsiTheme="majorHAnsi" w:cstheme="majorHAnsi"/>
+                <w:sz w:val="26"/>
+                <w:szCs w:val="26"/>
+                <w:lang w:val="en-US"/>
+              </w:rPr>
+              <w:t>21</w:t>
+            </w:r>
+            <w:r>
+              <w:rPr>
+                <w:rFonts w:asciiTheme="majorHAnsi" w:hAnsiTheme="majorHAnsi" w:cstheme="majorHAnsi"/>
+                <w:sz w:val="26"/>
+                <w:szCs w:val="26"/>
+                <w:lang w:val="en-US"/>
+              </w:rPr>
+              <w:t>.</w:t>
             </w:r>
             <w:r>
               <w:rPr>
@@ -6730,7 +7064,16 @@
                 <w:szCs w:val="26"/>
                 <w:lang w:val="en-US"/>
               </w:rPr>
-              <w:t>192.111.100</w:t>
+              <w:t>192.111.1</w:t>
+            </w:r>
+            <w:r>
+              <w:rPr>
+                <w:rFonts w:asciiTheme="majorHAnsi" w:hAnsiTheme="majorHAnsi" w:cstheme="majorHAnsi"/>
+                <w:sz w:val="26"/>
+                <w:szCs w:val="26"/>
+                <w:lang w:val="en-US"/>
+              </w:rPr>
+              <w:t>21</w:t>
             </w:r>
             <w:r>
               <w:rPr>
@@ -6818,7 +7161,6 @@
           <w:rFonts w:asciiTheme="majorHAnsi" w:hAnsiTheme="majorHAnsi" w:cstheme="majorHAnsi"/>
           <w:sz w:val="26"/>
           <w:szCs w:val="26"/>
-          <w:lang w:val="en-US"/>
         </w:rPr>
       </w:pPr>
       <w:r>
@@ -6834,7 +7176,6 @@
           <w:rFonts w:asciiTheme="majorHAnsi" w:hAnsiTheme="majorHAnsi" w:cstheme="majorHAnsi"/>
           <w:sz w:val="26"/>
           <w:szCs w:val="26"/>
-          <w:lang w:val="en-US"/>
         </w:rPr>
         <w:t>B</w:t>
       </w:r>
@@ -6851,7 +7192,6 @@
           <w:rFonts w:asciiTheme="majorHAnsi" w:hAnsiTheme="majorHAnsi" w:cstheme="majorHAnsi"/>
           <w:sz w:val="26"/>
           <w:szCs w:val="26"/>
-          <w:lang w:val="en-US"/>
         </w:rPr>
         <w:t>128 - 191</w:t>
       </w:r>
@@ -6903,7 +7243,6 @@
           <w:rFonts w:asciiTheme="majorHAnsi" w:hAnsiTheme="majorHAnsi" w:cstheme="majorHAnsi"/>
           <w:sz w:val="26"/>
           <w:szCs w:val="26"/>
-          <w:lang w:val="en-US"/>
         </w:rPr>
         <w:t>B</w:t>
       </w:r>
@@ -6920,7 +7259,6 @@
           <w:rFonts w:asciiTheme="majorHAnsi" w:hAnsiTheme="majorHAnsi" w:cstheme="majorHAnsi"/>
           <w:sz w:val="26"/>
           <w:szCs w:val="26"/>
-          <w:lang w:val="en-US"/>
         </w:rPr>
         <w:t>255</w:t>
       </w:r>
@@ -7707,7 +8045,6 @@
           <w:rFonts w:asciiTheme="majorHAnsi" w:hAnsiTheme="majorHAnsi" w:cstheme="majorHAnsi"/>
           <w:sz w:val="26"/>
           <w:szCs w:val="26"/>
-          <w:lang w:val="en-US"/>
         </w:rPr>
       </w:pPr>
       <w:r>
@@ -7723,7 +8060,6 @@
           <w:rFonts w:asciiTheme="majorHAnsi" w:hAnsiTheme="majorHAnsi" w:cstheme="majorHAnsi"/>
           <w:sz w:val="26"/>
           <w:szCs w:val="26"/>
-          <w:lang w:val="en-US"/>
         </w:rPr>
         <w:t xml:space="preserve"> </w:t>
       </w:r>
@@ -7734,15 +8070,13 @@
           <w:rFonts w:asciiTheme="majorHAnsi" w:hAnsiTheme="majorHAnsi" w:cstheme="majorHAnsi"/>
           <w:sz w:val="26"/>
           <w:szCs w:val="26"/>
-          <w:lang w:val="en-US"/>
-        </w:rPr>
-      </w:pPr>
-      <w:r>
-        <w:rPr>
-          <w:rFonts w:asciiTheme="majorHAnsi" w:hAnsiTheme="majorHAnsi" w:cstheme="majorHAnsi"/>
-          <w:sz w:val="26"/>
-          <w:szCs w:val="26"/>
-          <w:lang w:val="en-US"/>
+        </w:rPr>
+      </w:pPr>
+      <w:r>
+        <w:rPr>
+          <w:rFonts w:asciiTheme="majorHAnsi" w:hAnsiTheme="majorHAnsi" w:cstheme="majorHAnsi"/>
+          <w:sz w:val="26"/>
+          <w:szCs w:val="26"/>
         </w:rPr>
         <w:t>10101100</w:t>
       </w:r>
@@ -7751,7 +8085,6 @@
           <w:rFonts w:asciiTheme="majorHAnsi" w:hAnsiTheme="majorHAnsi" w:cstheme="majorHAnsi"/>
           <w:sz w:val="26"/>
           <w:szCs w:val="26"/>
-          <w:lang w:val="en-US"/>
         </w:rPr>
         <w:t xml:space="preserve"> .10000110 .10000000 .00000000 = 172.134.128.0</w:t>
       </w:r>
@@ -7802,9 +8135,6 @@
         <w:t xml:space="preserve"> </w:t>
       </w:r>
       <w:r>
-        <w:rPr>
-          <w:lang w:val="en-US"/>
-        </w:rPr>
         <w:t>(</w:t>
       </w:r>
       <w:r>
@@ -7812,7 +8142,6 @@
           <w:rFonts w:asciiTheme="majorHAnsi" w:hAnsiTheme="majorHAnsi" w:cstheme="majorHAnsi"/>
           <w:sz w:val="26"/>
           <w:szCs w:val="26"/>
-          <w:lang w:val="en-US"/>
         </w:rPr>
         <w:t>V</w:t>
       </w:r>
@@ -7829,7 +8158,6 @@
           <w:rFonts w:asciiTheme="majorHAnsi" w:hAnsiTheme="majorHAnsi" w:cstheme="majorHAnsi"/>
           <w:sz w:val="26"/>
           <w:szCs w:val="26"/>
-          <w:lang w:val="en-US"/>
         </w:rPr>
         <w:t>B</w:t>
       </w:r>
@@ -7846,7 +8174,6 @@
           <w:rFonts w:asciiTheme="majorHAnsi" w:hAnsiTheme="majorHAnsi" w:cstheme="majorHAnsi"/>
           <w:sz w:val="26"/>
           <w:szCs w:val="26"/>
-          <w:lang w:val="en-US"/>
         </w:rPr>
         <w:t>16</w:t>
       </w:r>
@@ -7863,7 +8190,6 @@
           <w:rFonts w:asciiTheme="majorHAnsi" w:hAnsiTheme="majorHAnsi" w:cstheme="majorHAnsi"/>
           <w:sz w:val="26"/>
           <w:szCs w:val="26"/>
-          <w:lang w:val="en-US"/>
         </w:rPr>
         <w:t>N</w:t>
       </w:r>
@@ -7880,7 +8206,6 @@
           <w:rFonts w:asciiTheme="majorHAnsi" w:hAnsiTheme="majorHAnsi" w:cstheme="majorHAnsi"/>
           <w:sz w:val="26"/>
           <w:szCs w:val="26"/>
-          <w:lang w:val="en-US"/>
         </w:rPr>
         <w:t>S</w:t>
       </w:r>
@@ -7897,7 +8222,6 @@
           <w:rFonts w:asciiTheme="majorHAnsi" w:hAnsiTheme="majorHAnsi" w:cstheme="majorHAnsi"/>
           <w:sz w:val="26"/>
           <w:szCs w:val="26"/>
-          <w:lang w:val="en-US"/>
         </w:rPr>
         <w:t>18</w:t>
       </w:r>
@@ -7914,7 +8238,6 @@
           <w:rFonts w:asciiTheme="majorHAnsi" w:hAnsiTheme="majorHAnsi" w:cstheme="majorHAnsi"/>
           <w:sz w:val="26"/>
           <w:szCs w:val="26"/>
-          <w:lang w:val="en-US"/>
         </w:rPr>
         <w:t>18</w:t>
       </w:r>
@@ -7931,7 +8254,6 @@
           <w:rFonts w:asciiTheme="majorHAnsi" w:hAnsiTheme="majorHAnsi" w:cstheme="majorHAnsi"/>
           <w:sz w:val="26"/>
           <w:szCs w:val="26"/>
-          <w:lang w:val="en-US"/>
         </w:rPr>
         <w:t>16</w:t>
       </w:r>
@@ -7948,7 +8270,6 @@
           <w:rFonts w:asciiTheme="majorHAnsi" w:hAnsiTheme="majorHAnsi" w:cstheme="majorHAnsi"/>
           <w:sz w:val="26"/>
           <w:szCs w:val="26"/>
-          <w:lang w:val="en-US"/>
         </w:rPr>
         <w:t>2</w:t>
       </w:r>
@@ -8252,7 +8573,6 @@
           <w:rFonts w:asciiTheme="majorHAnsi" w:hAnsiTheme="majorHAnsi" w:cstheme="majorHAnsi"/>
           <w:sz w:val="26"/>
           <w:szCs w:val="26"/>
-          <w:lang w:val="en-US"/>
         </w:rPr>
         <w:t>172.</w:t>
       </w:r>
@@ -8261,7 +8581,6 @@
           <w:rFonts w:asciiTheme="majorHAnsi" w:hAnsiTheme="majorHAnsi" w:cstheme="majorHAnsi"/>
           <w:sz w:val="26"/>
           <w:szCs w:val="26"/>
-          <w:lang w:val="en-US"/>
         </w:rPr>
         <w:t>134</w:t>
       </w:r>
@@ -8278,7 +8597,6 @@
           <w:rFonts w:asciiTheme="majorHAnsi" w:hAnsiTheme="majorHAnsi" w:cstheme="majorHAnsi"/>
           <w:sz w:val="26"/>
           <w:szCs w:val="26"/>
-          <w:lang w:val="en-US"/>
         </w:rPr>
         <w:t>XX</w:t>
       </w:r>
@@ -8287,7 +8605,6 @@
           <w:rFonts w:asciiTheme="majorHAnsi" w:hAnsiTheme="majorHAnsi" w:cstheme="majorHAnsi"/>
           <w:sz w:val="26"/>
           <w:szCs w:val="26"/>
-          <w:lang w:val="en-US"/>
         </w:rPr>
         <w:t>YY</w:t>
       </w:r>
@@ -9075,31 +9392,67 @@
                 <w:szCs w:val="26"/>
                 <w:lang w:val="en-US"/>
               </w:rPr>
-              <w:t>172.134.0.254</w:t>
-            </w:r>
-          </w:p>
-        </w:tc>
-        <w:tc>
-          <w:tcPr>
-            <w:tcW w:w="0" w:type="auto"/>
-          </w:tcPr>
-          <w:p>
-            <w:pPr>
-              <w:rPr>
-                <w:rFonts w:asciiTheme="majorHAnsi" w:hAnsiTheme="majorHAnsi" w:cstheme="majorHAnsi"/>
-                <w:sz w:val="26"/>
-                <w:szCs w:val="26"/>
-                <w:lang w:val="en-US"/>
-              </w:rPr>
-            </w:pPr>
-            <w:r>
-              <w:rPr>
-                <w:rFonts w:asciiTheme="majorHAnsi" w:hAnsiTheme="majorHAnsi" w:cstheme="majorHAnsi"/>
-                <w:sz w:val="26"/>
-                <w:szCs w:val="26"/>
-                <w:lang w:val="en-US"/>
-              </w:rPr>
-              <w:t>172.134.0.255</w:t>
+              <w:t>172.134.</w:t>
+            </w:r>
+            <w:r>
+              <w:rPr>
+                <w:rFonts w:asciiTheme="majorHAnsi" w:hAnsiTheme="majorHAnsi" w:cstheme="majorHAnsi"/>
+                <w:sz w:val="26"/>
+                <w:szCs w:val="26"/>
+                <w:lang w:val="en-US"/>
+              </w:rPr>
+              <w:t>63</w:t>
+            </w:r>
+            <w:r>
+              <w:rPr>
+                <w:rFonts w:asciiTheme="majorHAnsi" w:hAnsiTheme="majorHAnsi" w:cstheme="majorHAnsi"/>
+                <w:sz w:val="26"/>
+                <w:szCs w:val="26"/>
+                <w:lang w:val="en-US"/>
+              </w:rPr>
+              <w:t>.254</w:t>
+            </w:r>
+          </w:p>
+        </w:tc>
+        <w:tc>
+          <w:tcPr>
+            <w:tcW w:w="0" w:type="auto"/>
+          </w:tcPr>
+          <w:p>
+            <w:pPr>
+              <w:rPr>
+                <w:rFonts w:asciiTheme="majorHAnsi" w:hAnsiTheme="majorHAnsi" w:cstheme="majorHAnsi"/>
+                <w:sz w:val="26"/>
+                <w:szCs w:val="26"/>
+                <w:lang w:val="en-US"/>
+              </w:rPr>
+            </w:pPr>
+            <w:r>
+              <w:rPr>
+                <w:rFonts w:asciiTheme="majorHAnsi" w:hAnsiTheme="majorHAnsi" w:cstheme="majorHAnsi"/>
+                <w:sz w:val="26"/>
+                <w:szCs w:val="26"/>
+                <w:lang w:val="en-US"/>
+              </w:rPr>
+              <w:t>172.134.</w:t>
+            </w:r>
+            <w:r>
+              <w:rPr>
+                <w:rFonts w:asciiTheme="majorHAnsi" w:hAnsiTheme="majorHAnsi" w:cstheme="majorHAnsi"/>
+                <w:sz w:val="26"/>
+                <w:szCs w:val="26"/>
+                <w:lang w:val="en-US"/>
+              </w:rPr>
+              <w:t>63</w:t>
+            </w:r>
+            <w:r>
+              <w:rPr>
+                <w:rFonts w:asciiTheme="majorHAnsi" w:hAnsiTheme="majorHAnsi" w:cstheme="majorHAnsi"/>
+                <w:sz w:val="26"/>
+                <w:szCs w:val="26"/>
+                <w:lang w:val="en-US"/>
+              </w:rPr>
+              <w:t>.255</w:t>
             </w:r>
           </w:p>
         </w:tc>
@@ -9152,7 +9505,25 @@
                 <w:szCs w:val="26"/>
                 <w:lang w:val="en-US"/>
               </w:rPr>
-              <w:t>172.134.64.0</w:t>
+              <w:t>172.134.6</w:t>
+            </w:r>
+            <w:r>
+              <w:rPr>
+                <w:rFonts w:asciiTheme="majorHAnsi" w:hAnsiTheme="majorHAnsi" w:cstheme="majorHAnsi"/>
+                <w:sz w:val="26"/>
+                <w:szCs w:val="26"/>
+                <w:lang w:val="en-US"/>
+              </w:rPr>
+              <w:t>4</w:t>
+            </w:r>
+            <w:r>
+              <w:rPr>
+                <w:rFonts w:asciiTheme="majorHAnsi" w:hAnsiTheme="majorHAnsi" w:cstheme="majorHAnsi"/>
+                <w:sz w:val="26"/>
+                <w:szCs w:val="26"/>
+                <w:lang w:val="en-US"/>
+              </w:rPr>
+              <w:t>.0</w:t>
             </w:r>
             <w:r>
               <w:rPr>
@@ -9185,55 +9556,109 @@
                 <w:szCs w:val="26"/>
                 <w:lang w:val="en-US"/>
               </w:rPr>
-              <w:t>172.134.64.1</w:t>
-            </w:r>
-          </w:p>
-        </w:tc>
-        <w:tc>
-          <w:tcPr>
-            <w:tcW w:w="0" w:type="auto"/>
-          </w:tcPr>
-          <w:p>
-            <w:pPr>
-              <w:rPr>
-                <w:rFonts w:asciiTheme="majorHAnsi" w:hAnsiTheme="majorHAnsi" w:cstheme="majorHAnsi"/>
-                <w:sz w:val="26"/>
-                <w:szCs w:val="26"/>
-                <w:lang w:val="en-US"/>
-              </w:rPr>
-            </w:pPr>
-            <w:r>
-              <w:rPr>
-                <w:rFonts w:asciiTheme="majorHAnsi" w:hAnsiTheme="majorHAnsi" w:cstheme="majorHAnsi"/>
-                <w:sz w:val="26"/>
-                <w:szCs w:val="26"/>
-                <w:lang w:val="en-US"/>
-              </w:rPr>
-              <w:t>172.134.64.254</w:t>
-            </w:r>
-          </w:p>
-        </w:tc>
-        <w:tc>
-          <w:tcPr>
-            <w:tcW w:w="0" w:type="auto"/>
-          </w:tcPr>
-          <w:p>
-            <w:pPr>
-              <w:rPr>
-                <w:rFonts w:asciiTheme="majorHAnsi" w:hAnsiTheme="majorHAnsi" w:cstheme="majorHAnsi"/>
-                <w:sz w:val="26"/>
-                <w:szCs w:val="26"/>
-                <w:lang w:val="en-US"/>
-              </w:rPr>
-            </w:pPr>
-            <w:r>
-              <w:rPr>
-                <w:rFonts w:asciiTheme="majorHAnsi" w:hAnsiTheme="majorHAnsi" w:cstheme="majorHAnsi"/>
-                <w:sz w:val="26"/>
-                <w:szCs w:val="26"/>
-                <w:lang w:val="en-US"/>
-              </w:rPr>
-              <w:t>172.134.64.255</w:t>
+              <w:t>172.134.6</w:t>
+            </w:r>
+            <w:r>
+              <w:rPr>
+                <w:rFonts w:asciiTheme="majorHAnsi" w:hAnsiTheme="majorHAnsi" w:cstheme="majorHAnsi"/>
+                <w:sz w:val="26"/>
+                <w:szCs w:val="26"/>
+                <w:lang w:val="en-US"/>
+              </w:rPr>
+              <w:t>4</w:t>
+            </w:r>
+            <w:r>
+              <w:rPr>
+                <w:rFonts w:asciiTheme="majorHAnsi" w:hAnsiTheme="majorHAnsi" w:cstheme="majorHAnsi"/>
+                <w:sz w:val="26"/>
+                <w:szCs w:val="26"/>
+                <w:lang w:val="en-US"/>
+              </w:rPr>
+              <w:t>.1</w:t>
+            </w:r>
+          </w:p>
+        </w:tc>
+        <w:tc>
+          <w:tcPr>
+            <w:tcW w:w="0" w:type="auto"/>
+          </w:tcPr>
+          <w:p>
+            <w:pPr>
+              <w:rPr>
+                <w:rFonts w:asciiTheme="majorHAnsi" w:hAnsiTheme="majorHAnsi" w:cstheme="majorHAnsi"/>
+                <w:sz w:val="26"/>
+                <w:szCs w:val="26"/>
+                <w:lang w:val="en-US"/>
+              </w:rPr>
+            </w:pPr>
+            <w:r>
+              <w:rPr>
+                <w:rFonts w:asciiTheme="majorHAnsi" w:hAnsiTheme="majorHAnsi" w:cstheme="majorHAnsi"/>
+                <w:sz w:val="26"/>
+                <w:szCs w:val="26"/>
+                <w:lang w:val="en-US"/>
+              </w:rPr>
+              <w:t>172.134.</w:t>
+            </w:r>
+            <w:r>
+              <w:rPr>
+                <w:rFonts w:asciiTheme="majorHAnsi" w:hAnsiTheme="majorHAnsi" w:cstheme="majorHAnsi"/>
+                <w:sz w:val="26"/>
+                <w:szCs w:val="26"/>
+                <w:lang w:val="en-US"/>
+              </w:rPr>
+              <w:t>127</w:t>
+            </w:r>
+            <w:r>
+              <w:rPr>
+                <w:rFonts w:asciiTheme="majorHAnsi" w:hAnsiTheme="majorHAnsi" w:cstheme="majorHAnsi"/>
+                <w:sz w:val="26"/>
+                <w:szCs w:val="26"/>
+                <w:lang w:val="en-US"/>
+              </w:rPr>
+              <w:t>.254</w:t>
+            </w:r>
+          </w:p>
+        </w:tc>
+        <w:tc>
+          <w:tcPr>
+            <w:tcW w:w="0" w:type="auto"/>
+          </w:tcPr>
+          <w:p>
+            <w:pPr>
+              <w:rPr>
+                <w:rFonts w:asciiTheme="majorHAnsi" w:hAnsiTheme="majorHAnsi" w:cstheme="majorHAnsi"/>
+                <w:sz w:val="26"/>
+                <w:szCs w:val="26"/>
+                <w:lang w:val="en-US"/>
+              </w:rPr>
+            </w:pPr>
+            <w:r>
+              <w:rPr>
+                <w:rFonts w:asciiTheme="majorHAnsi" w:hAnsiTheme="majorHAnsi" w:cstheme="majorHAnsi"/>
+                <w:sz w:val="26"/>
+                <w:szCs w:val="26"/>
+                <w:lang w:val="en-US"/>
+              </w:rPr>
+              <w:t>172.134.</w:t>
+            </w:r>
+            <w:r>
+              <w:rPr>
+                <w:rFonts w:asciiTheme="majorHAnsi" w:hAnsiTheme="majorHAnsi" w:cstheme="majorHAnsi"/>
+                <w:sz w:val="26"/>
+                <w:szCs w:val="26"/>
+                <w:lang w:val="en-US"/>
+              </w:rPr>
+              <w:t>127</w:t>
+            </w:r>
+            <w:r>
+              <w:rPr>
+                <w:rFonts w:asciiTheme="majorHAnsi" w:hAnsiTheme="majorHAnsi" w:cstheme="majorHAnsi"/>
+                <w:sz w:val="26"/>
+                <w:szCs w:val="26"/>
+                <w:lang w:val="en-US"/>
+              </w:rPr>
+              <w:t>.255</w:t>
             </w:r>
           </w:p>
         </w:tc>
@@ -9286,7 +9711,25 @@
                 <w:szCs w:val="26"/>
                 <w:lang w:val="en-US"/>
               </w:rPr>
-              <w:t>172.134.128.0</w:t>
+              <w:t>172.134.12</w:t>
+            </w:r>
+            <w:r>
+              <w:rPr>
+                <w:rFonts w:asciiTheme="majorHAnsi" w:hAnsiTheme="majorHAnsi" w:cstheme="majorHAnsi"/>
+                <w:sz w:val="26"/>
+                <w:szCs w:val="26"/>
+                <w:lang w:val="en-US"/>
+              </w:rPr>
+              <w:t>8</w:t>
+            </w:r>
+            <w:r>
+              <w:rPr>
+                <w:rFonts w:asciiTheme="majorHAnsi" w:hAnsiTheme="majorHAnsi" w:cstheme="majorHAnsi"/>
+                <w:sz w:val="26"/>
+                <w:szCs w:val="26"/>
+                <w:lang w:val="en-US"/>
+              </w:rPr>
+              <w:t>.0</w:t>
             </w:r>
             <w:r>
               <w:rPr>
@@ -9319,55 +9762,109 @@
                 <w:szCs w:val="26"/>
                 <w:lang w:val="en-US"/>
               </w:rPr>
-              <w:t>172.134.128.1</w:t>
-            </w:r>
-          </w:p>
-        </w:tc>
-        <w:tc>
-          <w:tcPr>
-            <w:tcW w:w="0" w:type="auto"/>
-          </w:tcPr>
-          <w:p>
-            <w:pPr>
-              <w:rPr>
-                <w:rFonts w:asciiTheme="majorHAnsi" w:hAnsiTheme="majorHAnsi" w:cstheme="majorHAnsi"/>
-                <w:sz w:val="26"/>
-                <w:szCs w:val="26"/>
-                <w:lang w:val="en-US"/>
-              </w:rPr>
-            </w:pPr>
-            <w:r>
-              <w:rPr>
-                <w:rFonts w:asciiTheme="majorHAnsi" w:hAnsiTheme="majorHAnsi" w:cstheme="majorHAnsi"/>
-                <w:sz w:val="26"/>
-                <w:szCs w:val="26"/>
-                <w:lang w:val="en-US"/>
-              </w:rPr>
-              <w:t>172.134.128.254</w:t>
-            </w:r>
-          </w:p>
-        </w:tc>
-        <w:tc>
-          <w:tcPr>
-            <w:tcW w:w="0" w:type="auto"/>
-          </w:tcPr>
-          <w:p>
-            <w:pPr>
-              <w:rPr>
-                <w:rFonts w:asciiTheme="majorHAnsi" w:hAnsiTheme="majorHAnsi" w:cstheme="majorHAnsi"/>
-                <w:sz w:val="26"/>
-                <w:szCs w:val="26"/>
-                <w:lang w:val="en-US"/>
-              </w:rPr>
-            </w:pPr>
-            <w:r>
-              <w:rPr>
-                <w:rFonts w:asciiTheme="majorHAnsi" w:hAnsiTheme="majorHAnsi" w:cstheme="majorHAnsi"/>
-                <w:sz w:val="26"/>
-                <w:szCs w:val="26"/>
-                <w:lang w:val="en-US"/>
-              </w:rPr>
-              <w:t>172.134.128.255</w:t>
+              <w:t>172.134.12</w:t>
+            </w:r>
+            <w:r>
+              <w:rPr>
+                <w:rFonts w:asciiTheme="majorHAnsi" w:hAnsiTheme="majorHAnsi" w:cstheme="majorHAnsi"/>
+                <w:sz w:val="26"/>
+                <w:szCs w:val="26"/>
+                <w:lang w:val="en-US"/>
+              </w:rPr>
+              <w:t>8</w:t>
+            </w:r>
+            <w:r>
+              <w:rPr>
+                <w:rFonts w:asciiTheme="majorHAnsi" w:hAnsiTheme="majorHAnsi" w:cstheme="majorHAnsi"/>
+                <w:sz w:val="26"/>
+                <w:szCs w:val="26"/>
+                <w:lang w:val="en-US"/>
+              </w:rPr>
+              <w:t>.1</w:t>
+            </w:r>
+          </w:p>
+        </w:tc>
+        <w:tc>
+          <w:tcPr>
+            <w:tcW w:w="0" w:type="auto"/>
+          </w:tcPr>
+          <w:p>
+            <w:pPr>
+              <w:rPr>
+                <w:rFonts w:asciiTheme="majorHAnsi" w:hAnsiTheme="majorHAnsi" w:cstheme="majorHAnsi"/>
+                <w:sz w:val="26"/>
+                <w:szCs w:val="26"/>
+                <w:lang w:val="en-US"/>
+              </w:rPr>
+            </w:pPr>
+            <w:r>
+              <w:rPr>
+                <w:rFonts w:asciiTheme="majorHAnsi" w:hAnsiTheme="majorHAnsi" w:cstheme="majorHAnsi"/>
+                <w:sz w:val="26"/>
+                <w:szCs w:val="26"/>
+                <w:lang w:val="en-US"/>
+              </w:rPr>
+              <w:t>172.134.1</w:t>
+            </w:r>
+            <w:r>
+              <w:rPr>
+                <w:rFonts w:asciiTheme="majorHAnsi" w:hAnsiTheme="majorHAnsi" w:cstheme="majorHAnsi"/>
+                <w:sz w:val="26"/>
+                <w:szCs w:val="26"/>
+                <w:lang w:val="en-US"/>
+              </w:rPr>
+              <w:t>91</w:t>
+            </w:r>
+            <w:r>
+              <w:rPr>
+                <w:rFonts w:asciiTheme="majorHAnsi" w:hAnsiTheme="majorHAnsi" w:cstheme="majorHAnsi"/>
+                <w:sz w:val="26"/>
+                <w:szCs w:val="26"/>
+                <w:lang w:val="en-US"/>
+              </w:rPr>
+              <w:t>.254</w:t>
+            </w:r>
+          </w:p>
+        </w:tc>
+        <w:tc>
+          <w:tcPr>
+            <w:tcW w:w="0" w:type="auto"/>
+          </w:tcPr>
+          <w:p>
+            <w:pPr>
+              <w:rPr>
+                <w:rFonts w:asciiTheme="majorHAnsi" w:hAnsiTheme="majorHAnsi" w:cstheme="majorHAnsi"/>
+                <w:sz w:val="26"/>
+                <w:szCs w:val="26"/>
+                <w:lang w:val="en-US"/>
+              </w:rPr>
+            </w:pPr>
+            <w:r>
+              <w:rPr>
+                <w:rFonts w:asciiTheme="majorHAnsi" w:hAnsiTheme="majorHAnsi" w:cstheme="majorHAnsi"/>
+                <w:sz w:val="26"/>
+                <w:szCs w:val="26"/>
+                <w:lang w:val="en-US"/>
+              </w:rPr>
+              <w:t>172.134.</w:t>
+            </w:r>
+            <w:r>
+              <w:rPr>
+                <w:rFonts w:asciiTheme="majorHAnsi" w:hAnsiTheme="majorHAnsi" w:cstheme="majorHAnsi"/>
+                <w:sz w:val="26"/>
+                <w:szCs w:val="26"/>
+                <w:lang w:val="en-US"/>
+              </w:rPr>
+              <w:t>191</w:t>
+            </w:r>
+            <w:r>
+              <w:rPr>
+                <w:rFonts w:asciiTheme="majorHAnsi" w:hAnsiTheme="majorHAnsi" w:cstheme="majorHAnsi"/>
+                <w:sz w:val="26"/>
+                <w:szCs w:val="26"/>
+                <w:lang w:val="en-US"/>
+              </w:rPr>
+              <w:t>.255</w:t>
             </w:r>
           </w:p>
         </w:tc>
@@ -9420,7 +9917,25 @@
                 <w:szCs w:val="26"/>
                 <w:lang w:val="en-US"/>
               </w:rPr>
-              <w:t>172.134.192.0</w:t>
+              <w:t>172.134.19</w:t>
+            </w:r>
+            <w:r>
+              <w:rPr>
+                <w:rFonts w:asciiTheme="majorHAnsi" w:hAnsiTheme="majorHAnsi" w:cstheme="majorHAnsi"/>
+                <w:sz w:val="26"/>
+                <w:szCs w:val="26"/>
+                <w:lang w:val="en-US"/>
+              </w:rPr>
+              <w:t>2</w:t>
+            </w:r>
+            <w:r>
+              <w:rPr>
+                <w:rFonts w:asciiTheme="majorHAnsi" w:hAnsiTheme="majorHAnsi" w:cstheme="majorHAnsi"/>
+                <w:sz w:val="26"/>
+                <w:szCs w:val="26"/>
+                <w:lang w:val="en-US"/>
+              </w:rPr>
+              <w:t>.0</w:t>
             </w:r>
             <w:r>
               <w:rPr>
@@ -9453,55 +9968,109 @@
                 <w:szCs w:val="26"/>
                 <w:lang w:val="en-US"/>
               </w:rPr>
-              <w:t>172.134.192.1</w:t>
-            </w:r>
-          </w:p>
-        </w:tc>
-        <w:tc>
-          <w:tcPr>
-            <w:tcW w:w="0" w:type="auto"/>
-          </w:tcPr>
-          <w:p>
-            <w:pPr>
-              <w:rPr>
-                <w:rFonts w:asciiTheme="majorHAnsi" w:hAnsiTheme="majorHAnsi" w:cstheme="majorHAnsi"/>
-                <w:sz w:val="26"/>
-                <w:szCs w:val="26"/>
-                <w:lang w:val="en-US"/>
-              </w:rPr>
-            </w:pPr>
-            <w:r>
-              <w:rPr>
-                <w:rFonts w:asciiTheme="majorHAnsi" w:hAnsiTheme="majorHAnsi" w:cstheme="majorHAnsi"/>
-                <w:sz w:val="26"/>
-                <w:szCs w:val="26"/>
-                <w:lang w:val="en-US"/>
-              </w:rPr>
-              <w:t>172.134.192.254</w:t>
-            </w:r>
-          </w:p>
-        </w:tc>
-        <w:tc>
-          <w:tcPr>
-            <w:tcW w:w="0" w:type="auto"/>
-          </w:tcPr>
-          <w:p>
-            <w:pPr>
-              <w:rPr>
-                <w:rFonts w:asciiTheme="majorHAnsi" w:hAnsiTheme="majorHAnsi" w:cstheme="majorHAnsi"/>
-                <w:sz w:val="26"/>
-                <w:szCs w:val="26"/>
-                <w:lang w:val="en-US"/>
-              </w:rPr>
-            </w:pPr>
-            <w:r>
-              <w:rPr>
-                <w:rFonts w:asciiTheme="majorHAnsi" w:hAnsiTheme="majorHAnsi" w:cstheme="majorHAnsi"/>
-                <w:sz w:val="26"/>
-                <w:szCs w:val="26"/>
-                <w:lang w:val="en-US"/>
-              </w:rPr>
-              <w:t>172.134.192.255</w:t>
+              <w:t>172.134.19</w:t>
+            </w:r>
+            <w:r>
+              <w:rPr>
+                <w:rFonts w:asciiTheme="majorHAnsi" w:hAnsiTheme="majorHAnsi" w:cstheme="majorHAnsi"/>
+                <w:sz w:val="26"/>
+                <w:szCs w:val="26"/>
+                <w:lang w:val="en-US"/>
+              </w:rPr>
+              <w:t>2</w:t>
+            </w:r>
+            <w:r>
+              <w:rPr>
+                <w:rFonts w:asciiTheme="majorHAnsi" w:hAnsiTheme="majorHAnsi" w:cstheme="majorHAnsi"/>
+                <w:sz w:val="26"/>
+                <w:szCs w:val="26"/>
+                <w:lang w:val="en-US"/>
+              </w:rPr>
+              <w:t>.1</w:t>
+            </w:r>
+          </w:p>
+        </w:tc>
+        <w:tc>
+          <w:tcPr>
+            <w:tcW w:w="0" w:type="auto"/>
+          </w:tcPr>
+          <w:p>
+            <w:pPr>
+              <w:rPr>
+                <w:rFonts w:asciiTheme="majorHAnsi" w:hAnsiTheme="majorHAnsi" w:cstheme="majorHAnsi"/>
+                <w:sz w:val="26"/>
+                <w:szCs w:val="26"/>
+                <w:lang w:val="en-US"/>
+              </w:rPr>
+            </w:pPr>
+            <w:r>
+              <w:rPr>
+                <w:rFonts w:asciiTheme="majorHAnsi" w:hAnsiTheme="majorHAnsi" w:cstheme="majorHAnsi"/>
+                <w:sz w:val="26"/>
+                <w:szCs w:val="26"/>
+                <w:lang w:val="en-US"/>
+              </w:rPr>
+              <w:t>172.134.</w:t>
+            </w:r>
+            <w:r>
+              <w:rPr>
+                <w:rFonts w:asciiTheme="majorHAnsi" w:hAnsiTheme="majorHAnsi" w:cstheme="majorHAnsi"/>
+                <w:sz w:val="26"/>
+                <w:szCs w:val="26"/>
+                <w:lang w:val="en-US"/>
+              </w:rPr>
+              <w:t>255</w:t>
+            </w:r>
+            <w:r>
+              <w:rPr>
+                <w:rFonts w:asciiTheme="majorHAnsi" w:hAnsiTheme="majorHAnsi" w:cstheme="majorHAnsi"/>
+                <w:sz w:val="26"/>
+                <w:szCs w:val="26"/>
+                <w:lang w:val="en-US"/>
+              </w:rPr>
+              <w:t>.254</w:t>
+            </w:r>
+          </w:p>
+        </w:tc>
+        <w:tc>
+          <w:tcPr>
+            <w:tcW w:w="0" w:type="auto"/>
+          </w:tcPr>
+          <w:p>
+            <w:pPr>
+              <w:rPr>
+                <w:rFonts w:asciiTheme="majorHAnsi" w:hAnsiTheme="majorHAnsi" w:cstheme="majorHAnsi"/>
+                <w:sz w:val="26"/>
+                <w:szCs w:val="26"/>
+                <w:lang w:val="en-US"/>
+              </w:rPr>
+            </w:pPr>
+            <w:r>
+              <w:rPr>
+                <w:rFonts w:asciiTheme="majorHAnsi" w:hAnsiTheme="majorHAnsi" w:cstheme="majorHAnsi"/>
+                <w:sz w:val="26"/>
+                <w:szCs w:val="26"/>
+                <w:lang w:val="en-US"/>
+              </w:rPr>
+              <w:t>172.134.</w:t>
+            </w:r>
+            <w:r>
+              <w:rPr>
+                <w:rFonts w:asciiTheme="majorHAnsi" w:hAnsiTheme="majorHAnsi" w:cstheme="majorHAnsi"/>
+                <w:sz w:val="26"/>
+                <w:szCs w:val="26"/>
+                <w:lang w:val="en-US"/>
+              </w:rPr>
+              <w:t>255</w:t>
+            </w:r>
+            <w:r>
+              <w:rPr>
+                <w:rFonts w:asciiTheme="majorHAnsi" w:hAnsiTheme="majorHAnsi" w:cstheme="majorHAnsi"/>
+                <w:sz w:val="26"/>
+                <w:szCs w:val="26"/>
+                <w:lang w:val="en-US"/>
+              </w:rPr>
+              <w:t>.255</w:t>
             </w:r>
           </w:p>
         </w:tc>
@@ -9580,7 +10149,6 @@
           <w:rFonts w:asciiTheme="majorHAnsi" w:hAnsiTheme="majorHAnsi" w:cstheme="majorHAnsi"/>
           <w:sz w:val="26"/>
           <w:szCs w:val="26"/>
-          <w:lang w:val="en-US"/>
         </w:rPr>
       </w:pPr>
       <w:r>
@@ -9596,7 +10164,6 @@
           <w:rFonts w:asciiTheme="majorHAnsi" w:hAnsiTheme="majorHAnsi" w:cstheme="majorHAnsi"/>
           <w:sz w:val="26"/>
           <w:szCs w:val="26"/>
-          <w:lang w:val="en-US"/>
         </w:rPr>
         <w:t>B</w:t>
       </w:r>
@@ -9613,7 +10180,6 @@
           <w:rFonts w:asciiTheme="majorHAnsi" w:hAnsiTheme="majorHAnsi" w:cstheme="majorHAnsi"/>
           <w:sz w:val="26"/>
           <w:szCs w:val="26"/>
-          <w:lang w:val="en-US"/>
         </w:rPr>
         <w:t>128 - 191</w:t>
       </w:r>
@@ -9665,7 +10231,6 @@
           <w:rFonts w:asciiTheme="majorHAnsi" w:hAnsiTheme="majorHAnsi" w:cstheme="majorHAnsi"/>
           <w:sz w:val="26"/>
           <w:szCs w:val="26"/>
-          <w:lang w:val="en-US"/>
         </w:rPr>
         <w:t>B</w:t>
       </w:r>
@@ -9682,7 +10247,6 @@
           <w:rFonts w:asciiTheme="majorHAnsi" w:hAnsiTheme="majorHAnsi" w:cstheme="majorHAnsi"/>
           <w:sz w:val="26"/>
           <w:szCs w:val="26"/>
-          <w:lang w:val="en-US"/>
         </w:rPr>
         <w:t>255</w:t>
       </w:r>
@@ -10470,15 +11034,13 @@
           <w:rFonts w:asciiTheme="majorHAnsi" w:hAnsiTheme="majorHAnsi" w:cstheme="majorHAnsi"/>
           <w:sz w:val="26"/>
           <w:szCs w:val="26"/>
-          <w:lang w:val="en-US"/>
-        </w:rPr>
-      </w:pPr>
-      <w:r>
-        <w:rPr>
-          <w:rFonts w:asciiTheme="majorHAnsi" w:hAnsiTheme="majorHAnsi" w:cstheme="majorHAnsi"/>
-          <w:sz w:val="26"/>
-          <w:szCs w:val="26"/>
-          <w:lang w:val="en-US"/>
+        </w:rPr>
+      </w:pPr>
+      <w:r>
+        <w:rPr>
+          <w:rFonts w:asciiTheme="majorHAnsi" w:hAnsiTheme="majorHAnsi" w:cstheme="majorHAnsi"/>
+          <w:sz w:val="26"/>
+          <w:szCs w:val="26"/>
         </w:rPr>
         <w:t>10101100 .11100000 .11110000 .00000000 = 172.224.240.0</w:t>
       </w:r>
@@ -10530,7 +11092,6 @@
           <w:rFonts w:asciiTheme="majorHAnsi" w:hAnsiTheme="majorHAnsi" w:cstheme="majorHAnsi"/>
           <w:sz w:val="26"/>
           <w:szCs w:val="26"/>
-          <w:lang w:val="en-US"/>
         </w:rPr>
         <w:t>4</w:t>
       </w:r>
@@ -10538,9 +11099,6 @@
         <w:t xml:space="preserve"> </w:t>
       </w:r>
       <w:r>
-        <w:rPr>
-          <w:lang w:val="en-US"/>
-        </w:rPr>
         <w:t>(</w:t>
       </w:r>
       <w:r>
@@ -10548,7 +11106,6 @@
           <w:rFonts w:asciiTheme="majorHAnsi" w:hAnsiTheme="majorHAnsi" w:cstheme="majorHAnsi"/>
           <w:sz w:val="26"/>
           <w:szCs w:val="26"/>
-          <w:lang w:val="en-US"/>
         </w:rPr>
         <w:t>V</w:t>
       </w:r>
@@ -10565,7 +11122,6 @@
           <w:rFonts w:asciiTheme="majorHAnsi" w:hAnsiTheme="majorHAnsi" w:cstheme="majorHAnsi"/>
           <w:sz w:val="26"/>
           <w:szCs w:val="26"/>
-          <w:lang w:val="en-US"/>
         </w:rPr>
         <w:t>B</w:t>
       </w:r>
@@ -10582,7 +11138,6 @@
           <w:rFonts w:asciiTheme="majorHAnsi" w:hAnsiTheme="majorHAnsi" w:cstheme="majorHAnsi"/>
           <w:sz w:val="26"/>
           <w:szCs w:val="26"/>
-          <w:lang w:val="en-US"/>
         </w:rPr>
         <w:t>16</w:t>
       </w:r>
@@ -10599,7 +11154,6 @@
           <w:rFonts w:asciiTheme="majorHAnsi" w:hAnsiTheme="majorHAnsi" w:cstheme="majorHAnsi"/>
           <w:sz w:val="26"/>
           <w:szCs w:val="26"/>
-          <w:lang w:val="en-US"/>
         </w:rPr>
         <w:t>N</w:t>
       </w:r>
@@ -10616,7 +11170,6 @@
           <w:rFonts w:asciiTheme="majorHAnsi" w:hAnsiTheme="majorHAnsi" w:cstheme="majorHAnsi"/>
           <w:sz w:val="26"/>
           <w:szCs w:val="26"/>
-          <w:lang w:val="en-US"/>
         </w:rPr>
         <w:t>S</w:t>
       </w:r>
@@ -10633,7 +11186,6 @@
           <w:rFonts w:asciiTheme="majorHAnsi" w:hAnsiTheme="majorHAnsi" w:cstheme="majorHAnsi"/>
           <w:sz w:val="26"/>
           <w:szCs w:val="26"/>
-          <w:lang w:val="en-US"/>
         </w:rPr>
         <w:t>20</w:t>
       </w:r>
@@ -10650,7 +11202,6 @@
           <w:rFonts w:asciiTheme="majorHAnsi" w:hAnsiTheme="majorHAnsi" w:cstheme="majorHAnsi"/>
           <w:sz w:val="26"/>
           <w:szCs w:val="26"/>
-          <w:lang w:val="en-US"/>
         </w:rPr>
         <w:t>20</w:t>
       </w:r>
@@ -10667,7 +11218,6 @@
           <w:rFonts w:asciiTheme="majorHAnsi" w:hAnsiTheme="majorHAnsi" w:cstheme="majorHAnsi"/>
           <w:sz w:val="26"/>
           <w:szCs w:val="26"/>
-          <w:lang w:val="en-US"/>
         </w:rPr>
         <w:t>16</w:t>
       </w:r>
@@ -10684,7 +11234,6 @@
           <w:rFonts w:asciiTheme="majorHAnsi" w:hAnsiTheme="majorHAnsi" w:cstheme="majorHAnsi"/>
           <w:sz w:val="26"/>
           <w:szCs w:val="26"/>
-          <w:lang w:val="en-US"/>
         </w:rPr>
         <w:t>4</w:t>
       </w:r>
@@ -10978,7 +11527,6 @@
           <w:rFonts w:asciiTheme="majorHAnsi" w:hAnsiTheme="majorHAnsi" w:cstheme="majorHAnsi"/>
           <w:sz w:val="26"/>
           <w:szCs w:val="26"/>
-          <w:lang w:val="en-US"/>
         </w:rPr>
         <w:t>172.224</w:t>
       </w:r>
@@ -10995,7 +11543,6 @@
           <w:rFonts w:asciiTheme="majorHAnsi" w:hAnsiTheme="majorHAnsi" w:cstheme="majorHAnsi"/>
           <w:sz w:val="26"/>
           <w:szCs w:val="26"/>
-          <w:lang w:val="en-US"/>
         </w:rPr>
         <w:t>XXXX</w:t>
       </w:r>
@@ -18130,7 +18677,6 @@
           <w:rFonts w:asciiTheme="majorHAnsi" w:hAnsiTheme="majorHAnsi" w:cstheme="majorHAnsi"/>
           <w:sz w:val="26"/>
           <w:szCs w:val="26"/>
-          <w:lang w:val="en-US"/>
         </w:rPr>
         <w:t xml:space="preserve"> </w:t>
       </w:r>
@@ -18147,7 +18693,6 @@
           <w:rFonts w:asciiTheme="majorHAnsi" w:hAnsiTheme="majorHAnsi" w:cstheme="majorHAnsi"/>
           <w:sz w:val="26"/>
           <w:szCs w:val="26"/>
-          <w:lang w:val="en-US"/>
         </w:rPr>
         <w:t xml:space="preserve">01110000 </w:t>
       </w:r>
@@ -18164,7 +18709,6 @@
           <w:rFonts w:asciiTheme="majorHAnsi" w:hAnsiTheme="majorHAnsi" w:cstheme="majorHAnsi"/>
           <w:sz w:val="26"/>
           <w:szCs w:val="26"/>
-          <w:lang w:val="en-US"/>
         </w:rPr>
         <w:t xml:space="preserve"> </w:t>
       </w:r>
@@ -18240,7 +18784,6 @@
           <w:rFonts w:asciiTheme="majorHAnsi" w:hAnsiTheme="majorHAnsi" w:cstheme="majorHAnsi"/>
           <w:sz w:val="26"/>
           <w:szCs w:val="26"/>
-          <w:lang w:val="en-US"/>
         </w:rPr>
         <w:t>4</w:t>
       </w:r>
@@ -18257,7 +18800,6 @@
           <w:rFonts w:asciiTheme="majorHAnsi" w:hAnsiTheme="majorHAnsi" w:cstheme="majorHAnsi"/>
           <w:sz w:val="26"/>
           <w:szCs w:val="26"/>
-          <w:lang w:val="en-US"/>
         </w:rPr>
         <w:t>2</w:t>
       </w:r>
@@ -18274,7 +18816,6 @@
           <w:rFonts w:asciiTheme="majorHAnsi" w:hAnsiTheme="majorHAnsi" w:cstheme="majorHAnsi"/>
           <w:sz w:val="26"/>
           <w:szCs w:val="26"/>
-          <w:lang w:val="en-US"/>
         </w:rPr>
         <w:t>4</w:t>
       </w:r>
@@ -18576,7 +19117,6 @@
           <w:rFonts w:asciiTheme="majorHAnsi" w:hAnsiTheme="majorHAnsi" w:cstheme="majorHAnsi"/>
           <w:sz w:val="26"/>
           <w:szCs w:val="26"/>
-          <w:lang w:val="en-US"/>
         </w:rPr>
         <w:t>XX</w:t>
       </w:r>

</xml_diff>